<commit_message>
correction car la modale ne fonctionnait plus
</commit_message>
<xml_diff>
--- a/Rapport pour rendu Final/Rapport optimisation.docx
+++ b/Rapport pour rendu Final/Rapport optimisation.docx
@@ -43,47 +43,13 @@
         <w:jc w:val="left"/>
         <w:rPr>
           <w:rFonts w:ascii="Arial" w:cs="Arial" w:eastAsia="Arial" w:hAnsi="Arial"/>
-          <w:i w:val="off"/>
-          <w:color w:val="666666"/>
-          <w:sz w:val="22"/>
-          <w:szCs w:val="22"/>
-          <w:u w:val="single"/>
-          <w:lang w:val="fr-FR"/>
-        </w:rPr>
-      </w:pPr>
-      <w:r>
-        <w:rPr>
-          <w:rFonts w:ascii="Arial" w:cs="Arial" w:eastAsia="Arial" w:hAnsi="Arial"/>
-          <w:i w:val="off"/>
-          <w:color w:val="666666"/>
-          <w:sz w:val="22"/>
-          <w:szCs w:val="22"/>
-          <w:u w:val="single"/>
-          <w:lang w:val="fr-FR"/>
-        </w:rPr>
-        <w:t xml:space="preserve">Nina Carducci </w:t>
-      </w:r>
-      <w:bookmarkStart w:id="1" w:name="_x2q7u333p8ft"/>
-      <w:bookmarkEnd w:id="1"/>
-    </w:p>
-    <w:p>
-      <w:pPr>
-        <w:pStyle w:val="P16"/>
-        <w:spacing w:line="276" w:lineRule="auto"/>
-        <w:ind w:left="0" w:right="0" w:firstLine="0"/>
-        <w:jc w:val="center"/>
-        <w:rPr>
-          <w:rFonts w:ascii="Arial" w:cs="Arial" w:eastAsia="Arial" w:hAnsi="Arial"/>
           <w:sz w:val="22"/>
           <w:szCs w:val="22"/>
           <w:lang w:val="fr-FR"/>
         </w:rPr>
         <w:sectPr>
-          <w:headerReference w:type="default" r:id="rId5"/>
-          <w:footerReference w:type="default" r:id="rId6"/>
-          <w:footnotePr>
-            <w:numStart w:val="0"/>
-          </w:footnotePr>
+          <w:headerReference w:type="default" r:id="rId14"/>
+          <w:footerReference w:type="default" r:id="rId15"/>
           <w:footnotePr>
             <w:numStart w:val="0"/>
           </w:footnotePr>
@@ -95,9 +61,25 @@
       <w:r>
         <w:rPr>
           <w:rFonts w:ascii="Arial" w:cs="Arial" w:eastAsia="Arial" w:hAnsi="Arial"/>
-          <w:i/>
-          <w:sz w:val="22"/>
-          <w:szCs w:val="22"/>
+          <w:i w:val="off"/>
+          <w:color w:val="666666"/>
+          <w:sz w:val="22"/>
+          <w:szCs w:val="22"/>
+          <w:u w:val="single"/>
+          <w:lang w:val="fr-FR"/>
+        </w:rPr>
+        <w:t xml:space="preserve">Nina Carducci </w:t>
+      </w:r>
+      <w:bookmarkStart w:id="1" w:name="_x2q7u333p8ft"/>
+      <w:bookmarkEnd w:id="1"/>
+      <w:r>
+        <w:rPr>
+          <w:rFonts w:ascii="Arial" w:cs="Arial" w:eastAsia="Arial" w:hAnsi="Arial"/>
+          <w:i w:val="off"/>
+          <w:color w:val="666666"/>
+          <w:sz w:val="22"/>
+          <w:szCs w:val="22"/>
+          <w:u w:val="single"/>
           <w:lang w:val="fr-FR"/>
         </w:rPr>
         <w:t>
@@ -127,8 +109,6 @@
           <w:i w:val="off"/>
           <w:caps w:val="off"/>
           <w:smallCaps w:val="off"/>
-          <w:strike w:val="off"/>
-          <w:dstrike w:val="off"/>
           <w:color w:val="000000"/>
           <w:sz w:val="32"/>
           <w:szCs w:val="32"/>
@@ -144,8 +124,6 @@
           <w:i w:val="off"/>
           <w:caps w:val="off"/>
           <w:smallCaps w:val="off"/>
-          <w:strike w:val="off"/>
-          <w:dstrike w:val="off"/>
           <w:color w:val="000000"/>
           <w:sz w:val="32"/>
           <w:szCs w:val="32"/>
@@ -161,8 +139,6 @@
           <w:i w:val="off"/>
           <w:caps w:val="off"/>
           <w:smallCaps w:val="off"/>
-          <w:strike w:val="off"/>
-          <w:dstrike w:val="off"/>
           <w:color w:val="000000"/>
           <w:sz w:val="32"/>
           <w:szCs w:val="32"/>
@@ -178,8 +154,6 @@
           <w:i w:val="off"/>
           <w:caps w:val="off"/>
           <w:smallCaps w:val="off"/>
-          <w:strike w:val="off"/>
-          <w:dstrike w:val="off"/>
           <w:color w:val="000000"/>
           <w:sz w:val="32"/>
           <w:szCs w:val="32"/>
@@ -195,8 +169,6 @@
           <w:i w:val="off"/>
           <w:caps w:val="off"/>
           <w:smallCaps w:val="off"/>
-          <w:strike w:val="off"/>
-          <w:dstrike w:val="off"/>
           <w:color w:val="000000"/>
           <w:sz w:val="32"/>
           <w:szCs w:val="32"/>
@@ -212,8 +184,6 @@
           <w:i w:val="off"/>
           <w:caps w:val="off"/>
           <w:smallCaps w:val="off"/>
-          <w:strike w:val="off"/>
-          <w:dstrike w:val="off"/>
           <w:color w:val="000000"/>
           <w:sz w:val="32"/>
           <w:szCs w:val="32"/>
@@ -237,25 +207,21 @@
           <w:i w:val="off"/>
           <w:caps w:val="off"/>
           <w:smallCaps w:val="off"/>
-          <w:strike w:val="off"/>
-          <w:dstrike w:val="off"/>
-          <w:color w:val="000000"/>
-          <w:sz w:val="32"/>
-          <w:szCs w:val="32"/>
-          <w:u w:val="none"/>
-          <w:lang w:val="fr-FR"/>
-        </w:rPr>
-      </w:pPr>
-      <w:r>
-        <w:rPr>
-          <w:rStyle w:val="IndexLink"/>
-          <w:rFonts w:ascii="Arial" w:cs="Arial" w:eastAsia="Arial" w:hAnsi="Arial"/>
-          <w:b/>
-          <w:i w:val="off"/>
-          <w:caps w:val="off"/>
-          <w:smallCaps w:val="off"/>
-          <w:strike w:val="off"/>
-          <w:dstrike w:val="off"/>
+          <w:color w:val="000000"/>
+          <w:sz w:val="32"/>
+          <w:szCs w:val="32"/>
+          <w:u w:val="none"/>
+          <w:lang w:val="fr-FR"/>
+        </w:rPr>
+      </w:pPr>
+      <w:r>
+        <w:rPr>
+          <w:rStyle w:val="IndexLink"/>
+          <w:rFonts w:ascii="Arial" w:cs="Arial" w:eastAsia="Arial" w:hAnsi="Arial"/>
+          <w:b/>
+          <w:i w:val="off"/>
+          <w:caps w:val="off"/>
+          <w:smallCaps w:val="off"/>
           <w:color w:val="000000"/>
           <w:sz w:val="32"/>
           <w:szCs w:val="32"/>
@@ -271,8 +237,6 @@
           <w:i w:val="off"/>
           <w:caps w:val="off"/>
           <w:smallCaps w:val="off"/>
-          <w:strike w:val="off"/>
-          <w:dstrike w:val="off"/>
           <w:color w:val="000000"/>
           <w:sz w:val="32"/>
           <w:szCs w:val="32"/>
@@ -288,8 +252,6 @@
           <w:i w:val="off"/>
           <w:caps w:val="off"/>
           <w:smallCaps w:val="off"/>
-          <w:strike w:val="off"/>
-          <w:dstrike w:val="off"/>
           <w:color w:val="000000"/>
           <w:sz w:val="32"/>
           <w:szCs w:val="32"/>
@@ -305,8 +267,6 @@
           <w:i w:val="off"/>
           <w:caps w:val="off"/>
           <w:smallCaps w:val="off"/>
-          <w:strike w:val="off"/>
-          <w:dstrike w:val="off"/>
           <w:color w:val="000000"/>
           <w:sz w:val="32"/>
           <w:szCs w:val="32"/>
@@ -322,8 +282,6 @@
           <w:i w:val="off"/>
           <w:caps w:val="off"/>
           <w:smallCaps w:val="off"/>
-          <w:strike w:val="off"/>
-          <w:dstrike w:val="off"/>
           <w:color w:val="000000"/>
           <w:sz w:val="32"/>
           <w:szCs w:val="32"/>
@@ -339,8 +297,6 @@
           <w:i w:val="off"/>
           <w:caps w:val="off"/>
           <w:smallCaps w:val="off"/>
-          <w:strike w:val="off"/>
-          <w:dstrike w:val="off"/>
           <w:color w:val="000000"/>
           <w:sz w:val="32"/>
           <w:szCs w:val="32"/>
@@ -364,8 +320,6 @@
           <w:i w:val="off"/>
           <w:caps w:val="off"/>
           <w:smallCaps w:val="off"/>
-          <w:strike w:val="off"/>
-          <w:dstrike w:val="off"/>
           <w:color w:val="000000"/>
           <w:sz w:val="32"/>
           <w:szCs w:val="32"/>
@@ -381,8 +335,6 @@
           <w:i w:val="off"/>
           <w:caps w:val="off"/>
           <w:smallCaps w:val="off"/>
-          <w:strike w:val="off"/>
-          <w:dstrike w:val="off"/>
           <w:color w:val="000000"/>
           <w:sz w:val="32"/>
           <w:szCs w:val="32"/>
@@ -398,8 +350,6 @@
           <w:i w:val="off"/>
           <w:caps w:val="off"/>
           <w:smallCaps w:val="off"/>
-          <w:strike w:val="off"/>
-          <w:dstrike w:val="off"/>
           <w:color w:val="000000"/>
           <w:sz w:val="32"/>
           <w:szCs w:val="32"/>
@@ -415,8 +365,6 @@
           <w:i w:val="off"/>
           <w:caps w:val="off"/>
           <w:smallCaps w:val="off"/>
-          <w:strike w:val="off"/>
-          <w:dstrike w:val="off"/>
           <w:color w:val="000000"/>
           <w:sz w:val="32"/>
           <w:szCs w:val="32"/>
@@ -432,8 +380,6 @@
           <w:i w:val="off"/>
           <w:caps w:val="off"/>
           <w:smallCaps w:val="off"/>
-          <w:strike w:val="off"/>
-          <w:dstrike w:val="off"/>
           <w:color w:val="000000"/>
           <w:sz w:val="32"/>
           <w:szCs w:val="32"/>
@@ -449,8 +395,6 @@
           <w:i w:val="off"/>
           <w:caps w:val="off"/>
           <w:smallCaps w:val="off"/>
-          <w:strike w:val="off"/>
-          <w:dstrike w:val="off"/>
           <w:color w:val="000000"/>
           <w:sz w:val="32"/>
           <w:szCs w:val="32"/>
@@ -466,8 +410,6 @@
           <w:i w:val="off"/>
           <w:caps w:val="off"/>
           <w:smallCaps w:val="off"/>
-          <w:strike w:val="off"/>
-          <w:dstrike w:val="off"/>
           <w:color w:val="000000"/>
           <w:sz w:val="32"/>
           <w:szCs w:val="32"/>
@@ -492,8 +434,6 @@
           <w:i w:val="off"/>
           <w:caps w:val="off"/>
           <w:smallCaps w:val="off"/>
-          <w:strike w:val="off"/>
-          <w:dstrike w:val="off"/>
           <w:color w:val="000000"/>
           <w:sz w:val="32"/>
           <w:szCs w:val="32"/>
@@ -509,8 +449,6 @@
           <w:i w:val="off"/>
           <w:caps w:val="off"/>
           <w:smallCaps w:val="off"/>
-          <w:strike w:val="off"/>
-          <w:dstrike w:val="off"/>
           <w:color w:val="000000"/>
           <w:sz w:val="32"/>
           <w:szCs w:val="32"/>
@@ -526,8 +464,6 @@
           <w:i w:val="off"/>
           <w:caps w:val="off"/>
           <w:smallCaps w:val="off"/>
-          <w:strike w:val="off"/>
-          <w:dstrike w:val="off"/>
           <w:color w:val="000000"/>
           <w:sz w:val="32"/>
           <w:szCs w:val="32"/>
@@ -543,8 +479,6 @@
           <w:i w:val="off"/>
           <w:caps w:val="off"/>
           <w:smallCaps w:val="off"/>
-          <w:strike w:val="off"/>
-          <w:dstrike w:val="off"/>
           <w:color w:val="000000"/>
           <w:sz w:val="32"/>
           <w:szCs w:val="32"/>
@@ -560,8 +494,6 @@
           <w:i w:val="off"/>
           <w:caps w:val="off"/>
           <w:smallCaps w:val="off"/>
-          <w:strike w:val="off"/>
-          <w:dstrike w:val="off"/>
           <w:color w:val="000000"/>
           <w:sz w:val="32"/>
           <w:szCs w:val="32"/>
@@ -577,8 +509,6 @@
           <w:i w:val="off"/>
           <w:caps w:val="off"/>
           <w:smallCaps w:val="off"/>
-          <w:strike w:val="off"/>
-          <w:dstrike w:val="off"/>
           <w:color w:val="000000"/>
           <w:sz w:val="32"/>
           <w:szCs w:val="32"/>
@@ -594,8 +524,6 @@
           <w:i w:val="off"/>
           <w:caps w:val="off"/>
           <w:smallCaps w:val="off"/>
-          <w:strike w:val="off"/>
-          <w:dstrike w:val="off"/>
           <w:color w:val="000000"/>
           <w:sz w:val="32"/>
           <w:szCs w:val="32"/>
@@ -621,24 +549,20 @@
           <w:i w:val="off"/>
           <w:caps w:val="off"/>
           <w:smallCaps w:val="off"/>
-          <w:strike w:val="off"/>
-          <w:dstrike w:val="off"/>
-          <w:color w:val="000000"/>
-          <w:sz w:val="32"/>
-          <w:szCs w:val="32"/>
-          <w:u w:val="none"/>
-        </w:rPr>
-      </w:pPr>
-      <w:r>
-        <w:rPr>
-          <w:rStyle w:val="IndexLink"/>
-          <w:rFonts w:ascii="Arial" w:cs="Arial" w:eastAsia="Arial" w:hAnsi="Arial"/>
-          <w:b/>
-          <w:i w:val="off"/>
-          <w:caps w:val="off"/>
-          <w:smallCaps w:val="off"/>
-          <w:strike w:val="off"/>
-          <w:dstrike w:val="off"/>
+          <w:color w:val="000000"/>
+          <w:sz w:val="32"/>
+          <w:szCs w:val="32"/>
+          <w:u w:val="none"/>
+        </w:rPr>
+      </w:pPr>
+      <w:r>
+        <w:rPr>
+          <w:rStyle w:val="IndexLink"/>
+          <w:rFonts w:ascii="Arial" w:cs="Arial" w:eastAsia="Arial" w:hAnsi="Arial"/>
+          <w:b/>
+          <w:i w:val="off"/>
+          <w:caps w:val="off"/>
+          <w:smallCaps w:val="off"/>
           <w:color w:val="000000"/>
           <w:sz w:val="32"/>
           <w:szCs w:val="32"/>
@@ -654,8 +578,6 @@
           <w:i w:val="off"/>
           <w:caps w:val="off"/>
           <w:smallCaps w:val="off"/>
-          <w:strike w:val="off"/>
-          <w:dstrike w:val="off"/>
           <w:color w:val="000000"/>
           <w:sz w:val="32"/>
           <w:szCs w:val="32"/>
@@ -671,8 +593,6 @@
           <w:i w:val="off"/>
           <w:caps w:val="off"/>
           <w:smallCaps w:val="off"/>
-          <w:strike w:val="off"/>
-          <w:dstrike w:val="off"/>
           <w:color w:val="000000"/>
           <w:sz w:val="32"/>
           <w:szCs w:val="32"/>
@@ -688,8 +608,6 @@
           <w:i w:val="off"/>
           <w:caps w:val="off"/>
           <w:smallCaps w:val="off"/>
-          <w:strike w:val="off"/>
-          <w:dstrike w:val="off"/>
           <w:color w:val="000000"/>
           <w:sz w:val="32"/>
           <w:szCs w:val="32"/>
@@ -705,8 +623,6 @@
           <w:i w:val="off"/>
           <w:caps w:val="off"/>
           <w:smallCaps w:val="off"/>
-          <w:strike w:val="off"/>
-          <w:dstrike w:val="off"/>
           <w:color w:val="000000"/>
           <w:sz w:val="32"/>
           <w:szCs w:val="32"/>
@@ -727,28 +643,64 @@
           <w:rStyle w:val="IndexLink"/>
           <w:rFonts w:ascii="Arial" w:cs="Arial" w:eastAsia="Arial" w:hAnsi="Arial"/>
           <w:b w:val="off"/>
-          <w:i w:val="off"/>
-          <w:caps w:val="off"/>
-          <w:smallCaps w:val="off"/>
-          <w:strike w:val="off"/>
-          <w:dstrike w:val="off"/>
-          <w:color w:val="000000"/>
-          <w:sz w:val="32"/>
-          <w:szCs w:val="32"/>
-          <w:u w:val="none"/>
-          <w:lang w:val="fr-FR"/>
-        </w:rPr>
-      </w:pPr>
-      <w:r>
-        <w:rPr>
-          <w:rStyle w:val="IndexLink"/>
-          <w:rFonts w:ascii="Arial" w:cs="Arial" w:eastAsia="Arial" w:hAnsi="Arial"/>
-          <w:b/>
-          <w:i w:val="off"/>
-          <w:caps w:val="off"/>
-          <w:smallCaps w:val="off"/>
-          <w:strike w:val="off"/>
-          <w:dstrike w:val="off"/>
+          <w:bCs w:val="off"/>
+          <w:i w:val="off"/>
+          <w:caps w:val="off"/>
+          <w:smallCaps w:val="off"/>
+          <w:color w:val="000000"/>
+          <w:sz w:val="32"/>
+          <w:szCs w:val="32"/>
+          <w:u w:val="none"/>
+        </w:rPr>
+      </w:pPr>
+      <w:r>
+        <w:rPr>
+          <w:rStyle w:val="IndexLink"/>
+          <w:rFonts w:ascii="Arial" w:cs="Arial" w:eastAsia="Arial" w:hAnsi="Arial"/>
+          <w:b w:val="off"/>
+          <w:bCs w:val="off"/>
+          <w:i w:val="off"/>
+          <w:caps w:val="off"/>
+          <w:smallCaps w:val="off"/>
+          <w:color w:val="000000"/>
+          <w:sz w:val="32"/>
+          <w:szCs w:val="32"/>
+          <w:u w:val="none"/>
+          <w:lang w:val="fr-FR"/>
+        </w:rPr>
+        <w:t>1 - Les titres</w:t>
+      </w:r>
+    </w:p>
+    <w:p>
+      <w:pPr>
+        <w:pStyle w:val="P16"/>
+        <w:tabs>
+          <w:tab w:val="right" w:leader="none" w:pos="9024"/>
+        </w:tabs>
+        <w:spacing w:before="200" w:after="0" w:line="276" w:lineRule="auto"/>
+        <w:ind w:left="0" w:right="0" w:firstLine="0"/>
+        <w:rPr>
+          <w:rStyle w:val="IndexLink"/>
+          <w:rFonts w:ascii="Arial" w:cs="Arial" w:eastAsia="Arial" w:hAnsi="Arial"/>
+          <w:b w:val="off"/>
+          <w:i w:val="off"/>
+          <w:caps w:val="off"/>
+          <w:smallCaps w:val="off"/>
+          <w:color w:val="000000"/>
+          <w:sz w:val="32"/>
+          <w:szCs w:val="32"/>
+          <w:u w:val="none"/>
+          <w:lang w:val="fr-FR"/>
+        </w:rPr>
+      </w:pPr>
+      <w:r>
+        <w:rPr>
+          <w:rStyle w:val="IndexLink"/>
+          <w:rFonts w:ascii="Arial" w:cs="Arial" w:eastAsia="Arial" w:hAnsi="Arial"/>
+          <w:b/>
+          <w:i w:val="off"/>
+          <w:caps w:val="off"/>
+          <w:smallCaps w:val="off"/>
           <w:color w:val="000000"/>
           <w:sz w:val="32"/>
           <w:szCs w:val="32"/>
@@ -773,24 +725,20 @@
           <w:i w:val="off"/>
           <w:caps w:val="off"/>
           <w:smallCaps w:val="off"/>
-          <w:strike w:val="off"/>
-          <w:dstrike w:val="off"/>
-          <w:color w:val="000000"/>
-          <w:sz w:val="32"/>
-          <w:szCs w:val="32"/>
-          <w:u w:val="none"/>
-        </w:rPr>
-      </w:pPr>
-      <w:r>
-        <w:rPr>
-          <w:rStyle w:val="IndexLink"/>
-          <w:rFonts w:ascii="Arial" w:cs="Arial" w:eastAsia="Arial" w:hAnsi="Arial"/>
-          <w:b/>
-          <w:i w:val="off"/>
-          <w:caps w:val="off"/>
-          <w:smallCaps w:val="off"/>
-          <w:strike w:val="off"/>
-          <w:dstrike w:val="off"/>
+          <w:color w:val="000000"/>
+          <w:sz w:val="32"/>
+          <w:szCs w:val="32"/>
+          <w:u w:val="none"/>
+        </w:rPr>
+      </w:pPr>
+      <w:r>
+        <w:rPr>
+          <w:rStyle w:val="IndexLink"/>
+          <w:rFonts w:ascii="Arial" w:cs="Arial" w:eastAsia="Arial" w:hAnsi="Arial"/>
+          <w:b/>
+          <w:i w:val="off"/>
+          <w:caps w:val="off"/>
+          <w:smallCaps w:val="off"/>
           <w:color w:val="000000"/>
           <w:sz w:val="32"/>
           <w:szCs w:val="32"/>
@@ -806,8 +754,6 @@
           <w:i w:val="off"/>
           <w:caps w:val="off"/>
           <w:smallCaps w:val="off"/>
-          <w:strike w:val="off"/>
-          <w:dstrike w:val="off"/>
           <w:color w:val="000000"/>
           <w:sz w:val="32"/>
           <w:szCs w:val="32"/>
@@ -823,8 +769,6 @@
           <w:i w:val="off"/>
           <w:caps w:val="off"/>
           <w:smallCaps w:val="off"/>
-          <w:strike w:val="off"/>
-          <w:dstrike w:val="off"/>
           <w:color w:val="000000"/>
           <w:sz w:val="32"/>
           <w:szCs w:val="32"/>
@@ -840,8 +784,6 @@
           <w:i w:val="off"/>
           <w:caps w:val="off"/>
           <w:smallCaps w:val="off"/>
-          <w:strike w:val="off"/>
-          <w:dstrike w:val="off"/>
           <w:color w:val="000000"/>
           <w:sz w:val="32"/>
           <w:szCs w:val="32"/>
@@ -857,8 +799,6 @@
           <w:i w:val="off"/>
           <w:caps w:val="off"/>
           <w:smallCaps w:val="off"/>
-          <w:strike w:val="off"/>
-          <w:dstrike w:val="off"/>
           <w:color w:val="000000"/>
           <w:sz w:val="32"/>
           <w:szCs w:val="32"/>
@@ -874,8 +814,6 @@
           <w:i w:val="off"/>
           <w:caps w:val="off"/>
           <w:smallCaps w:val="off"/>
-          <w:strike w:val="off"/>
-          <w:dstrike w:val="off"/>
           <w:color w:val="000000"/>
           <w:sz w:val="32"/>
           <w:szCs w:val="32"/>
@@ -899,25 +837,21 @@
           <w:i w:val="off"/>
           <w:caps w:val="off"/>
           <w:smallCaps w:val="off"/>
-          <w:strike w:val="off"/>
-          <w:dstrike w:val="off"/>
-          <w:color w:val="000000"/>
-          <w:sz w:val="32"/>
-          <w:szCs w:val="32"/>
-          <w:u w:val="none"/>
-          <w:lang w:val="fr-FR"/>
-        </w:rPr>
-      </w:pPr>
-      <w:r>
-        <w:rPr>
-          <w:rStyle w:val="IndexLink"/>
-          <w:rFonts w:ascii="Arial" w:cs="Arial" w:eastAsia="Arial" w:hAnsi="Arial"/>
-          <w:b/>
-          <w:i w:val="off"/>
-          <w:caps w:val="off"/>
-          <w:smallCaps w:val="off"/>
-          <w:strike w:val="off"/>
-          <w:dstrike w:val="off"/>
+          <w:color w:val="000000"/>
+          <w:sz w:val="32"/>
+          <w:szCs w:val="32"/>
+          <w:u w:val="none"/>
+          <w:lang w:val="fr-FR"/>
+        </w:rPr>
+      </w:pPr>
+      <w:r>
+        <w:rPr>
+          <w:rStyle w:val="IndexLink"/>
+          <w:rFonts w:ascii="Arial" w:cs="Arial" w:eastAsia="Arial" w:hAnsi="Arial"/>
+          <w:b/>
+          <w:i w:val="off"/>
+          <w:caps w:val="off"/>
+          <w:smallCaps w:val="off"/>
           <w:color w:val="000000"/>
           <w:sz w:val="32"/>
           <w:szCs w:val="32"/>
@@ -933,8 +867,6 @@
           <w:i w:val="off"/>
           <w:caps w:val="off"/>
           <w:smallCaps w:val="off"/>
-          <w:strike w:val="off"/>
-          <w:dstrike w:val="off"/>
           <w:color w:val="000000"/>
           <w:sz w:val="32"/>
           <w:szCs w:val="32"/>
@@ -950,8 +882,6 @@
           <w:i w:val="off"/>
           <w:caps w:val="off"/>
           <w:smallCaps w:val="off"/>
-          <w:strike w:val="off"/>
-          <w:dstrike w:val="off"/>
           <w:color w:val="000000"/>
           <w:sz w:val="32"/>
           <w:szCs w:val="32"/>
@@ -967,8 +897,6 @@
           <w:i w:val="off"/>
           <w:caps w:val="off"/>
           <w:smallCaps w:val="off"/>
-          <w:strike w:val="off"/>
-          <w:dstrike w:val="off"/>
           <w:color w:val="000000"/>
           <w:sz w:val="32"/>
           <w:szCs w:val="32"/>
@@ -984,8 +912,6 @@
           <w:i w:val="off"/>
           <w:caps w:val="off"/>
           <w:smallCaps w:val="off"/>
-          <w:strike w:val="off"/>
-          <w:dstrike w:val="off"/>
           <w:color w:val="000000"/>
           <w:sz w:val="32"/>
           <w:szCs w:val="32"/>
@@ -1002,8 +928,6 @@
           <w:i w:val="off"/>
           <w:caps w:val="off"/>
           <w:smallCaps w:val="off"/>
-          <w:strike w:val="off"/>
-          <w:dstrike w:val="off"/>
           <w:color w:val="000000"/>
           <w:sz w:val="32"/>
           <w:szCs w:val="32"/>
@@ -1029,25 +953,21 @@
           <w:i w:val="off"/>
           <w:caps w:val="off"/>
           <w:smallCaps w:val="off"/>
-          <w:strike w:val="off"/>
-          <w:dstrike w:val="off"/>
-          <w:color w:val="000000"/>
-          <w:sz w:val="32"/>
-          <w:szCs w:val="32"/>
-          <w:u w:val="none"/>
-          <w:lang w:val="fr-FR"/>
-        </w:rPr>
-      </w:pPr>
-      <w:r>
-        <w:rPr>
-          <w:rStyle w:val="IndexLink"/>
-          <w:rFonts w:ascii="Arial" w:cs="Arial" w:eastAsia="Arial" w:hAnsi="Arial"/>
-          <w:b/>
-          <w:i w:val="off"/>
-          <w:caps w:val="off"/>
-          <w:smallCaps w:val="off"/>
-          <w:strike w:val="off"/>
-          <w:dstrike w:val="off"/>
+          <w:color w:val="000000"/>
+          <w:sz w:val="32"/>
+          <w:szCs w:val="32"/>
+          <w:u w:val="none"/>
+          <w:lang w:val="fr-FR"/>
+        </w:rPr>
+      </w:pPr>
+      <w:r>
+        <w:rPr>
+          <w:rStyle w:val="IndexLink"/>
+          <w:rFonts w:ascii="Arial" w:cs="Arial" w:eastAsia="Arial" w:hAnsi="Arial"/>
+          <w:b/>
+          <w:i w:val="off"/>
+          <w:caps w:val="off"/>
+          <w:smallCaps w:val="off"/>
           <w:color w:val="000000"/>
           <w:sz w:val="32"/>
           <w:szCs w:val="32"/>
@@ -1063,8 +983,6 @@
           <w:i w:val="off"/>
           <w:caps w:val="off"/>
           <w:smallCaps w:val="off"/>
-          <w:strike w:val="off"/>
-          <w:dstrike w:val="off"/>
           <w:color w:val="000000"/>
           <w:sz w:val="32"/>
           <w:szCs w:val="32"/>
@@ -1080,8 +998,6 @@
           <w:i w:val="off"/>
           <w:caps w:val="off"/>
           <w:smallCaps w:val="off"/>
-          <w:strike w:val="off"/>
-          <w:dstrike w:val="off"/>
           <w:color w:val="000000"/>
           <w:sz w:val="32"/>
           <w:szCs w:val="32"/>
@@ -1097,8 +1013,6 @@
           <w:i w:val="off"/>
           <w:caps w:val="off"/>
           <w:smallCaps w:val="off"/>
-          <w:strike w:val="off"/>
-          <w:dstrike w:val="off"/>
           <w:color w:val="000000"/>
           <w:sz w:val="32"/>
           <w:szCs w:val="32"/>
@@ -1114,8 +1028,6 @@
           <w:i w:val="off"/>
           <w:caps w:val="off"/>
           <w:smallCaps w:val="off"/>
-          <w:strike w:val="off"/>
-          <w:dstrike w:val="off"/>
           <w:color w:val="000000"/>
           <w:sz w:val="32"/>
           <w:szCs w:val="32"/>
@@ -1131,8 +1043,6 @@
           <w:i w:val="off"/>
           <w:caps w:val="off"/>
           <w:smallCaps w:val="off"/>
-          <w:strike w:val="off"/>
-          <w:dstrike w:val="off"/>
           <w:color w:val="000000"/>
           <w:sz w:val="32"/>
           <w:szCs w:val="32"/>
@@ -1157,8 +1067,6 @@
           <w:i w:val="off"/>
           <w:caps w:val="off"/>
           <w:smallCaps w:val="off"/>
-          <w:strike w:val="off"/>
-          <w:dstrike w:val="off"/>
           <w:color w:val="000000"/>
           <w:sz w:val="22"/>
           <w:szCs w:val="22"/>
@@ -1166,11 +1074,8 @@
           <w:lang w:val="fr-FR"/>
         </w:rPr>
         <w:sectPr>
-          <w:headerReference w:type="default" r:id="rId7"/>
-          <w:footerReference w:type="default" r:id="rId8"/>
-          <w:footnotePr>
-            <w:numStart w:val="0"/>
-          </w:footnotePr>
+          <w:headerReference w:type="default" r:id="rId16"/>
+          <w:footerReference w:type="default" r:id="rId17"/>
           <w:footnotePr>
             <w:numStart w:val="0"/>
           </w:footnotePr>
@@ -1188,8 +1093,6 @@
           <w:i w:val="off"/>
           <w:caps w:val="off"/>
           <w:smallCaps w:val="off"/>
-          <w:strike w:val="off"/>
-          <w:dstrike w:val="off"/>
           <w:color w:val="000000"/>
           <w:sz w:val="32"/>
           <w:szCs w:val="32"/>
@@ -1205,8 +1108,6 @@
           <w:i w:val="off"/>
           <w:caps w:val="off"/>
           <w:smallCaps w:val="off"/>
-          <w:strike w:val="off"/>
-          <w:dstrike w:val="off"/>
           <w:color w:val="000000"/>
           <w:sz w:val="32"/>
           <w:szCs w:val="32"/>
@@ -1222,8 +1123,6 @@
           <w:i w:val="off"/>
           <w:caps w:val="off"/>
           <w:smallCaps w:val="off"/>
-          <w:strike w:val="off"/>
-          <w:dstrike w:val="off"/>
           <w:color w:val="000000"/>
           <w:sz w:val="32"/>
           <w:szCs w:val="32"/>
@@ -1239,8 +1138,6 @@
           <w:i w:val="off"/>
           <w:caps w:val="off"/>
           <w:smallCaps w:val="off"/>
-          <w:strike w:val="off"/>
-          <w:dstrike w:val="off"/>
           <w:color w:val="000000"/>
           <w:sz w:val="32"/>
           <w:szCs w:val="32"/>
@@ -1256,8 +1153,6 @@
           <w:i w:val="off"/>
           <w:caps w:val="off"/>
           <w:smallCaps w:val="off"/>
-          <w:strike w:val="off"/>
-          <w:dstrike w:val="off"/>
           <w:color w:val="000000"/>
           <w:sz w:val="22"/>
           <w:szCs w:val="22"/>
@@ -1273,8 +1168,6 @@
           <w:i w:val="off"/>
           <w:caps w:val="off"/>
           <w:smallCaps w:val="off"/>
-          <w:strike w:val="off"/>
-          <w:dstrike w:val="off"/>
           <w:color w:val="000000"/>
           <w:sz w:val="22"/>
           <w:szCs w:val="22"/>
@@ -1300,8 +1193,6 @@
           <w:i w:val="off"/>
           <w:caps w:val="off"/>
           <w:smallCaps w:val="off"/>
-          <w:strike w:val="off"/>
-          <w:dstrike w:val="off"/>
           <w:color w:val="000000"/>
           <w:sz w:val="22"/>
           <w:szCs w:val="22"/>
@@ -1326,8 +1217,6 @@
           <w:i w:val="off"/>
           <w:caps w:val="off"/>
           <w:smallCaps w:val="off"/>
-          <w:strike w:val="off"/>
-          <w:dstrike w:val="off"/>
           <w:color w:val="000000"/>
           <w:sz w:val="22"/>
           <w:szCs w:val="22"/>
@@ -1352,8 +1241,6 @@
           <w:i w:val="off"/>
           <w:caps w:val="off"/>
           <w:smallCaps w:val="off"/>
-          <w:strike w:val="off"/>
-          <w:dstrike w:val="off"/>
           <w:color w:val="000000"/>
           <w:sz w:val="22"/>
           <w:szCs w:val="22"/>
@@ -1378,8 +1265,6 @@
           <w:i w:val="off"/>
           <w:caps w:val="off"/>
           <w:smallCaps w:val="off"/>
-          <w:strike w:val="off"/>
-          <w:dstrike w:val="off"/>
           <w:color w:val="000000"/>
           <w:sz w:val="22"/>
           <w:szCs w:val="22"/>
@@ -1404,8 +1289,6 @@
           <w:i w:val="off"/>
           <w:caps w:val="off"/>
           <w:smallCaps w:val="off"/>
-          <w:strike w:val="off"/>
-          <w:dstrike w:val="off"/>
           <w:color w:val="000000"/>
           <w:sz w:val="22"/>
           <w:szCs w:val="22"/>
@@ -1430,8 +1313,6 @@
           <w:i w:val="off"/>
           <w:caps w:val="off"/>
           <w:smallCaps w:val="off"/>
-          <w:strike w:val="off"/>
-          <w:dstrike w:val="off"/>
           <w:color w:val="000000"/>
           <w:sz w:val="22"/>
           <w:szCs w:val="22"/>
@@ -1456,8 +1337,6 @@
           <w:i w:val="off"/>
           <w:caps w:val="off"/>
           <w:smallCaps w:val="off"/>
-          <w:strike w:val="off"/>
-          <w:dstrike w:val="off"/>
           <w:color w:val="000000"/>
           <w:sz w:val="22"/>
           <w:szCs w:val="22"/>
@@ -1482,8 +1361,6 @@
           <w:i w:val="off"/>
           <w:caps w:val="off"/>
           <w:smallCaps w:val="off"/>
-          <w:strike w:val="off"/>
-          <w:dstrike w:val="off"/>
           <w:color w:val="000000"/>
           <w:sz w:val="22"/>
           <w:szCs w:val="22"/>
@@ -1508,8 +1385,6 @@
           <w:i w:val="off"/>
           <w:caps w:val="off"/>
           <w:smallCaps w:val="off"/>
-          <w:strike w:val="off"/>
-          <w:dstrike w:val="off"/>
           <w:color w:val="000000"/>
           <w:sz w:val="22"/>
           <w:szCs w:val="22"/>
@@ -1534,8 +1409,6 @@
           <w:i w:val="off"/>
           <w:caps w:val="off"/>
           <w:smallCaps w:val="off"/>
-          <w:strike w:val="off"/>
-          <w:dstrike w:val="off"/>
           <w:color w:val="000000"/>
           <w:sz w:val="22"/>
           <w:szCs w:val="22"/>
@@ -1560,8 +1433,6 @@
           <w:i w:val="off"/>
           <w:caps w:val="off"/>
           <w:smallCaps w:val="off"/>
-          <w:strike w:val="off"/>
-          <w:dstrike w:val="off"/>
           <w:color w:val="000000"/>
           <w:sz w:val="22"/>
           <w:szCs w:val="22"/>
@@ -1586,8 +1457,6 @@
           <w:i w:val="off"/>
           <w:caps w:val="off"/>
           <w:smallCaps w:val="off"/>
-          <w:strike w:val="off"/>
-          <w:dstrike w:val="off"/>
           <w:color w:val="000000"/>
           <w:sz w:val="22"/>
           <w:szCs w:val="22"/>
@@ -1612,8 +1481,6 @@
           <w:i w:val="off"/>
           <w:caps w:val="off"/>
           <w:smallCaps w:val="off"/>
-          <w:strike w:val="off"/>
-          <w:dstrike w:val="off"/>
           <w:color w:val="000000"/>
           <w:sz w:val="22"/>
           <w:szCs w:val="22"/>
@@ -1638,8 +1505,6 @@
           <w:i w:val="off"/>
           <w:caps w:val="off"/>
           <w:smallCaps w:val="off"/>
-          <w:strike w:val="off"/>
-          <w:dstrike w:val="off"/>
           <w:color w:val="000000"/>
           <w:sz w:val="22"/>
           <w:szCs w:val="22"/>
@@ -1664,8 +1529,6 @@
           <w:i w:val="off"/>
           <w:caps w:val="off"/>
           <w:smallCaps w:val="off"/>
-          <w:strike w:val="off"/>
-          <w:dstrike w:val="off"/>
           <w:color w:val="000000"/>
           <w:sz w:val="22"/>
           <w:szCs w:val="22"/>
@@ -1690,8 +1553,6 @@
           <w:i w:val="off"/>
           <w:caps w:val="off"/>
           <w:smallCaps w:val="off"/>
-          <w:strike w:val="off"/>
-          <w:dstrike w:val="off"/>
           <w:color w:val="000000"/>
           <w:sz w:val="22"/>
           <w:szCs w:val="22"/>
@@ -1716,8 +1577,6 @@
           <w:i w:val="off"/>
           <w:caps w:val="off"/>
           <w:smallCaps w:val="off"/>
-          <w:strike w:val="off"/>
-          <w:dstrike w:val="off"/>
           <w:color w:val="000000"/>
           <w:sz w:val="22"/>
           <w:szCs w:val="22"/>
@@ -1742,8 +1601,6 @@
           <w:i w:val="off"/>
           <w:caps w:val="off"/>
           <w:smallCaps w:val="off"/>
-          <w:strike w:val="off"/>
-          <w:dstrike w:val="off"/>
           <w:color w:val="000000"/>
           <w:sz w:val="22"/>
           <w:szCs w:val="22"/>
@@ -1768,8 +1625,6 @@
           <w:i w:val="off"/>
           <w:caps w:val="off"/>
           <w:smallCaps w:val="off"/>
-          <w:strike w:val="off"/>
-          <w:dstrike w:val="off"/>
           <w:color w:val="000000"/>
           <w:sz w:val="40"/>
           <w:szCs w:val="40"/>
@@ -1787,8 +1642,6 @@
           <w:i w:val="off"/>
           <w:caps w:val="off"/>
           <w:smallCaps w:val="off"/>
-          <w:strike w:val="off"/>
-          <w:dstrike w:val="off"/>
           <w:color w:val="000000"/>
           <w:sz w:val="40"/>
           <w:szCs w:val="40"/>
@@ -1804,8 +1657,6 @@
           <w:i w:val="off"/>
           <w:caps w:val="off"/>
           <w:smallCaps w:val="off"/>
-          <w:strike w:val="off"/>
-          <w:dstrike w:val="off"/>
           <w:color w:val="000000"/>
           <w:sz w:val="40"/>
           <w:szCs w:val="40"/>
@@ -1830,8 +1681,6 @@
           <w:i w:val="off"/>
           <w:caps w:val="off"/>
           <w:smallCaps w:val="off"/>
-          <w:strike w:val="off"/>
-          <w:dstrike w:val="off"/>
           <w:color w:val="000000"/>
           <w:sz w:val="22"/>
           <w:szCs w:val="22"/>
@@ -1856,8 +1705,6 @@
           <w:i w:val="off"/>
           <w:caps w:val="off"/>
           <w:smallCaps w:val="off"/>
-          <w:strike w:val="off"/>
-          <w:dstrike w:val="off"/>
           <w:color w:val="000000"/>
           <w:sz w:val="40"/>
           <w:szCs w:val="40"/>
@@ -1872,8 +1719,6 @@
           <w:i w:val="off"/>
           <w:caps w:val="off"/>
           <w:smallCaps w:val="off"/>
-          <w:strike w:val="off"/>
-          <w:dstrike w:val="off"/>
           <w:color w:val="000000"/>
           <w:sz w:val="36"/>
           <w:szCs w:val="36"/>
@@ -1898,25 +1743,21 @@
           <w:i w:val="off"/>
           <w:caps w:val="off"/>
           <w:smallCaps w:val="off"/>
-          <w:strike w:val="off"/>
-          <w:dstrike w:val="off"/>
-          <w:color w:val="000000"/>
-          <w:sz w:val="22"/>
-          <w:szCs w:val="22"/>
-          <w:u w:val="none"/>
-          <w:lang w:val="fr-FR"/>
-        </w:rPr>
-      </w:pPr>
-      <w:r>
-        <w:rPr>
-          <w:rStyle w:val="IndexLink"/>
-          <w:rFonts w:ascii="Arial" w:cs="Arial" w:eastAsia="Arial" w:hAnsi="Arial"/>
-          <w:b/>
-          <w:i w:val="off"/>
-          <w:caps w:val="off"/>
-          <w:smallCaps w:val="off"/>
-          <w:strike w:val="off"/>
-          <w:dstrike w:val="off"/>
+          <w:color w:val="000000"/>
+          <w:sz w:val="22"/>
+          <w:szCs w:val="22"/>
+          <w:u w:val="none"/>
+          <w:lang w:val="fr-FR"/>
+        </w:rPr>
+      </w:pPr>
+      <w:r>
+        <w:rPr>
+          <w:rStyle w:val="IndexLink"/>
+          <w:rFonts w:ascii="Arial" w:cs="Arial" w:eastAsia="Arial" w:hAnsi="Arial"/>
+          <w:b/>
+          <w:i w:val="off"/>
+          <w:caps w:val="off"/>
+          <w:smallCaps w:val="off"/>
           <w:color w:val="000000"/>
           <w:sz w:val="22"/>
           <w:szCs w:val="22"/>
@@ -1941,25 +1782,21 @@
           <w:i w:val="off"/>
           <w:caps w:val="off"/>
           <w:smallCaps w:val="off"/>
-          <w:strike w:val="off"/>
-          <w:dstrike w:val="off"/>
-          <w:color w:val="000000"/>
-          <w:sz w:val="22"/>
-          <w:szCs w:val="22"/>
-          <w:u w:val="none"/>
-          <w:lang w:val="fr-FR"/>
-        </w:rPr>
-      </w:pPr>
-      <w:r>
-        <w:rPr>
-          <w:rStyle w:val="IndexLink"/>
-          <w:rFonts w:ascii="Arial" w:cs="Arial" w:eastAsia="Arial" w:hAnsi="Arial"/>
-          <w:b/>
-          <w:i w:val="off"/>
-          <w:caps w:val="off"/>
-          <w:smallCaps w:val="off"/>
-          <w:strike w:val="off"/>
-          <w:dstrike w:val="off"/>
+          <w:color w:val="000000"/>
+          <w:sz w:val="22"/>
+          <w:szCs w:val="22"/>
+          <w:u w:val="none"/>
+          <w:lang w:val="fr-FR"/>
+        </w:rPr>
+      </w:pPr>
+      <w:r>
+        <w:rPr>
+          <w:rStyle w:val="IndexLink"/>
+          <w:rFonts w:ascii="Arial" w:cs="Arial" w:eastAsia="Arial" w:hAnsi="Arial"/>
+          <w:b/>
+          <w:i w:val="off"/>
+          <w:caps w:val="off"/>
+          <w:smallCaps w:val="off"/>
           <w:color w:val="000000"/>
           <w:sz w:val="22"/>
           <w:szCs w:val="22"/>
@@ -1967,10 +1804,10 @@
           <w:lang w:val="fr-FR"/>
         </w:rPr>
         <w:drawing xmlns:mc="http://schemas.openxmlformats.org/markup-compatibility/2006">
-          <wp:inline>
+          <wp:inline distT="0" distB="0" distL="0" distR="0">
             <wp:extent cx="5731510" cy="2486660"/>
             <wp:effectExtent l="0" t="0" r="0" b="0"/>
-            <wp:docPr id="1" name="Picture 1"/>
+            <wp:docPr id="3" name="Picture 1"/>
             <wp:cNvGraphicFramePr>
               <a:graphicFrameLocks xmlns:a="http://schemas.openxmlformats.org/drawingml/2006/main" noChangeAspect="1"/>
             </wp:cNvGraphicFramePr>
@@ -1978,13 +1815,13 @@
               <a:graphicData uri="http://schemas.openxmlformats.org/drawingml/2006/picture">
                 <pic:pic xmlns:pic="http://schemas.openxmlformats.org/drawingml/2006/picture">
                   <pic:nvPicPr>
-                    <pic:cNvPr id="3" name=""/>
+                    <pic:cNvPr id="1" name="Picture 1"/>
                     <pic:cNvPicPr>
                       <a:picLocks noGrp="0" noSelect="0" noChangeAspect="1" noMove="0"/>
                     </pic:cNvPicPr>
                   </pic:nvPicPr>
                   <pic:blipFill>
-                    <a:blip r:embed="rId9"/>
+                    <a:blip r:embed="rId18"/>
                     <a:srcRect/>
                     <a:stretch>
                       <a:fillRect/>
@@ -2022,8 +1859,6 @@
           <w:i w:val="off"/>
           <w:caps w:val="off"/>
           <w:smallCaps w:val="off"/>
-          <w:strike w:val="off"/>
-          <w:dstrike w:val="off"/>
           <w:color w:val="000000"/>
           <w:sz w:val="22"/>
           <w:szCs w:val="22"/>
@@ -2048,8 +1883,6 @@
           <w:i/>
           <w:caps w:val="off"/>
           <w:smallCaps w:val="off"/>
-          <w:strike w:val="off"/>
-          <w:dstrike w:val="off"/>
           <w:color w:val="000000"/>
           <w:sz w:val="22"/>
           <w:szCs w:val="22"/>
@@ -2074,25 +1907,21 @@
           <w:i/>
           <w:caps w:val="off"/>
           <w:smallCaps w:val="off"/>
-          <w:strike w:val="off"/>
-          <w:dstrike w:val="off"/>
-          <w:color w:val="000000"/>
-          <w:sz w:val="22"/>
-          <w:szCs w:val="22"/>
-          <w:u w:val="none"/>
-          <w:lang w:val="fr-FR"/>
-        </w:rPr>
-      </w:pPr>
-      <w:r>
-        <w:rPr>
-          <w:rStyle w:val="IndexLink"/>
-          <w:rFonts w:ascii="Arial" w:cs="Arial" w:eastAsia="Arial" w:hAnsi="Arial"/>
-          <w:b/>
-          <w:i/>
-          <w:caps w:val="off"/>
-          <w:smallCaps w:val="off"/>
-          <w:strike w:val="off"/>
-          <w:dstrike w:val="off"/>
+          <w:color w:val="000000"/>
+          <w:sz w:val="22"/>
+          <w:szCs w:val="22"/>
+          <w:u w:val="none"/>
+          <w:lang w:val="fr-FR"/>
+        </w:rPr>
+      </w:pPr>
+      <w:r>
+        <w:rPr>
+          <w:rStyle w:val="IndexLink"/>
+          <w:rFonts w:ascii="Arial" w:cs="Arial" w:eastAsia="Arial" w:hAnsi="Arial"/>
+          <w:b/>
+          <w:i/>
+          <w:caps w:val="off"/>
+          <w:smallCaps w:val="off"/>
           <w:color w:val="000000"/>
           <w:sz w:val="22"/>
           <w:szCs w:val="22"/>
@@ -2117,8 +1946,6 @@
           <w:i/>
           <w:caps w:val="off"/>
           <w:smallCaps w:val="off"/>
-          <w:strike w:val="off"/>
-          <w:dstrike w:val="off"/>
           <w:color w:val="000000"/>
           <w:sz w:val="22"/>
           <w:szCs w:val="22"/>
@@ -2143,25 +1970,21 @@
           <w:i/>
           <w:caps w:val="off"/>
           <w:smallCaps w:val="off"/>
-          <w:strike w:val="off"/>
-          <w:dstrike w:val="off"/>
-          <w:color w:val="000000"/>
-          <w:sz w:val="22"/>
-          <w:szCs w:val="22"/>
-          <w:u w:val="none"/>
-          <w:lang w:val="fr-FR"/>
-        </w:rPr>
-      </w:pPr>
-      <w:r>
-        <w:rPr>
-          <w:rStyle w:val="IndexLink"/>
-          <w:rFonts w:ascii="Arial" w:cs="Arial" w:eastAsia="Arial" w:hAnsi="Arial"/>
-          <w:b/>
-          <w:i/>
-          <w:caps w:val="off"/>
-          <w:smallCaps w:val="off"/>
-          <w:strike w:val="off"/>
-          <w:dstrike w:val="off"/>
+          <w:color w:val="000000"/>
+          <w:sz w:val="22"/>
+          <w:szCs w:val="22"/>
+          <w:u w:val="none"/>
+          <w:lang w:val="fr-FR"/>
+        </w:rPr>
+      </w:pPr>
+      <w:r>
+        <w:rPr>
+          <w:rStyle w:val="IndexLink"/>
+          <w:rFonts w:ascii="Arial" w:cs="Arial" w:eastAsia="Arial" w:hAnsi="Arial"/>
+          <w:b/>
+          <w:i/>
+          <w:caps w:val="off"/>
+          <w:smallCaps w:val="off"/>
           <w:color w:val="000000"/>
           <w:sz w:val="22"/>
           <w:szCs w:val="22"/>
@@ -2178,8 +2001,6 @@
           <w:i/>
           <w:caps w:val="off"/>
           <w:smallCaps w:val="off"/>
-          <w:strike w:val="off"/>
-          <w:dstrike w:val="off"/>
           <w:color w:val="000000"/>
           <w:sz w:val="22"/>
           <w:szCs w:val="22"/>
@@ -2195,8 +2016,6 @@
           <w:i/>
           <w:caps w:val="off"/>
           <w:smallCaps w:val="off"/>
-          <w:strike w:val="off"/>
-          <w:dstrike w:val="off"/>
           <w:color w:val="000000"/>
           <w:sz w:val="22"/>
           <w:szCs w:val="22"/>
@@ -2222,8 +2041,6 @@
           <w:i/>
           <w:caps w:val="off"/>
           <w:smallCaps w:val="off"/>
-          <w:strike w:val="off"/>
-          <w:dstrike w:val="off"/>
           <w:color w:val="000000"/>
           <w:sz w:val="22"/>
           <w:szCs w:val="22"/>
@@ -2248,8 +2065,6 @@
           <w:i/>
           <w:caps w:val="off"/>
           <w:smallCaps w:val="off"/>
-          <w:strike w:val="off"/>
-          <w:dstrike w:val="off"/>
           <w:color w:val="000000"/>
           <w:sz w:val="22"/>
           <w:szCs w:val="22"/>
@@ -2274,8 +2089,6 @@
           <w:i/>
           <w:caps w:val="off"/>
           <w:smallCaps w:val="off"/>
-          <w:strike w:val="off"/>
-          <w:dstrike w:val="off"/>
           <w:color w:val="000000"/>
           <w:sz w:val="22"/>
           <w:szCs w:val="22"/>
@@ -2300,8 +2113,6 @@
           <w:i/>
           <w:caps w:val="off"/>
           <w:smallCaps w:val="off"/>
-          <w:strike w:val="off"/>
-          <w:dstrike w:val="off"/>
           <w:color w:val="000000"/>
           <w:sz w:val="40"/>
           <w:szCs w:val="40"/>
@@ -2319,8 +2130,6 @@
           <w:i/>
           <w:caps w:val="off"/>
           <w:smallCaps w:val="off"/>
-          <w:strike w:val="off"/>
-          <w:dstrike w:val="off"/>
           <w:color w:val="000000"/>
           <w:sz w:val="40"/>
           <w:szCs w:val="40"/>
@@ -2336,8 +2145,6 @@
           <w:i/>
           <w:caps w:val="off"/>
           <w:smallCaps w:val="off"/>
-          <w:strike w:val="off"/>
-          <w:dstrike w:val="off"/>
           <w:color w:val="000000"/>
           <w:sz w:val="40"/>
           <w:szCs w:val="40"/>
@@ -2363,8 +2170,6 @@
           <w:iCs w:val="off"/>
           <w:caps w:val="off"/>
           <w:smallCaps w:val="off"/>
-          <w:strike w:val="off"/>
-          <w:dstrike w:val="off"/>
           <w:color w:val="000000"/>
           <w:sz w:val="36"/>
           <w:szCs w:val="36"/>
@@ -2383,8 +2188,6 @@
           <w:iCs w:val="off"/>
           <w:caps w:val="off"/>
           <w:smallCaps w:val="off"/>
-          <w:strike w:val="off"/>
-          <w:dstrike w:val="off"/>
           <w:color w:val="000000"/>
           <w:sz w:val="36"/>
           <w:szCs w:val="36"/>
@@ -2401,8 +2204,6 @@
           <w:iCs w:val="off"/>
           <w:caps w:val="off"/>
           <w:smallCaps w:val="off"/>
-          <w:strike w:val="off"/>
-          <w:dstrike w:val="off"/>
           <w:color w:val="000000"/>
           <w:sz w:val="36"/>
           <w:szCs w:val="36"/>
@@ -2419,8 +2220,6 @@
           <w:iCs w:val="off"/>
           <w:caps w:val="off"/>
           <w:smallCaps w:val="off"/>
-          <w:strike w:val="off"/>
-          <w:dstrike w:val="off"/>
           <w:color w:val="000000"/>
           <w:sz w:val="36"/>
           <w:szCs w:val="36"/>
@@ -2438,8 +2237,6 @@
           <w:iCs w:val="off"/>
           <w:caps w:val="off"/>
           <w:smallCaps w:val="off"/>
-          <w:strike w:val="off"/>
-          <w:dstrike w:val="off"/>
           <w:color w:val="000000"/>
           <w:sz w:val="36"/>
           <w:szCs w:val="36"/>
@@ -2464,25 +2261,21 @@
           <w:i/>
           <w:caps w:val="off"/>
           <w:smallCaps w:val="off"/>
-          <w:strike w:val="off"/>
-          <w:dstrike w:val="off"/>
-          <w:color w:val="000000"/>
-          <w:sz w:val="22"/>
-          <w:szCs w:val="22"/>
-          <w:u w:val="none"/>
-          <w:lang w:val="fr-FR"/>
-        </w:rPr>
-      </w:pPr>
-      <w:r>
-        <w:rPr>
-          <w:rStyle w:val="IndexLink"/>
-          <w:rFonts w:ascii="Arial" w:cs="Arial" w:eastAsia="Arial" w:hAnsi="Arial"/>
-          <w:b/>
-          <w:i/>
-          <w:caps w:val="off"/>
-          <w:smallCaps w:val="off"/>
-          <w:strike w:val="off"/>
-          <w:dstrike w:val="off"/>
+          <w:color w:val="000000"/>
+          <w:sz w:val="22"/>
+          <w:szCs w:val="22"/>
+          <w:u w:val="none"/>
+          <w:lang w:val="fr-FR"/>
+        </w:rPr>
+      </w:pPr>
+      <w:r>
+        <w:rPr>
+          <w:rStyle w:val="IndexLink"/>
+          <w:rFonts w:ascii="Arial" w:cs="Arial" w:eastAsia="Arial" w:hAnsi="Arial"/>
+          <w:b/>
+          <w:i/>
+          <w:caps w:val="off"/>
+          <w:smallCaps w:val="off"/>
           <w:color w:val="000000"/>
           <w:sz w:val="22"/>
           <w:szCs w:val="22"/>
@@ -2498,8 +2291,6 @@
           <w:i/>
           <w:caps w:val="off"/>
           <w:smallCaps w:val="off"/>
-          <w:strike w:val="off"/>
-          <w:dstrike w:val="off"/>
           <w:color w:val="000000"/>
           <w:sz w:val="22"/>
           <w:szCs w:val="22"/>
@@ -2515,8 +2306,6 @@
           <w:i/>
           <w:caps w:val="off"/>
           <w:smallCaps w:val="off"/>
-          <w:strike w:val="off"/>
-          <w:dstrike w:val="off"/>
           <w:color w:val="000000"/>
           <w:sz w:val="22"/>
           <w:szCs w:val="22"/>
@@ -2545,25 +2334,21 @@
           <w:i/>
           <w:caps w:val="off"/>
           <w:smallCaps w:val="off"/>
-          <w:strike w:val="off"/>
-          <w:dstrike w:val="off"/>
-          <w:color w:val="000000"/>
-          <w:sz w:val="22"/>
-          <w:szCs w:val="22"/>
-          <w:u w:val="none"/>
-          <w:lang w:val="fr-FR"/>
-        </w:rPr>
-      </w:pPr>
-      <w:r>
-        <w:rPr>
-          <w:rStyle w:val="IndexLink"/>
-          <w:rFonts w:ascii="Arial" w:cs="Arial" w:eastAsia="Arial" w:hAnsi="Arial"/>
-          <w:b/>
-          <w:i/>
-          <w:caps w:val="off"/>
-          <w:smallCaps w:val="off"/>
-          <w:strike w:val="off"/>
-          <w:dstrike w:val="off"/>
+          <w:color w:val="000000"/>
+          <w:sz w:val="22"/>
+          <w:szCs w:val="22"/>
+          <w:u w:val="none"/>
+          <w:lang w:val="fr-FR"/>
+        </w:rPr>
+      </w:pPr>
+      <w:r>
+        <w:rPr>
+          <w:rStyle w:val="IndexLink"/>
+          <w:rFonts w:ascii="Arial" w:cs="Arial" w:eastAsia="Arial" w:hAnsi="Arial"/>
+          <w:b/>
+          <w:i/>
+          <w:caps w:val="off"/>
+          <w:smallCaps w:val="off"/>
           <w:color w:val="000000"/>
           <w:sz w:val="22"/>
           <w:szCs w:val="22"/>
@@ -2593,25 +2378,21 @@
           <w:i/>
           <w:caps w:val="off"/>
           <w:smallCaps w:val="off"/>
-          <w:strike w:val="off"/>
-          <w:dstrike w:val="off"/>
-          <w:color w:val="000000"/>
-          <w:sz w:val="22"/>
-          <w:szCs w:val="22"/>
-          <w:u w:val="none"/>
-          <w:lang w:val="fr-FR"/>
-        </w:rPr>
-      </w:pPr>
-      <w:r>
-        <w:rPr>
-          <w:rStyle w:val="IndexLink"/>
-          <w:rFonts w:ascii="Arial" w:cs="Arial" w:eastAsia="Arial" w:hAnsi="Arial"/>
-          <w:b/>
-          <w:i/>
-          <w:caps w:val="off"/>
-          <w:smallCaps w:val="off"/>
-          <w:strike w:val="off"/>
-          <w:dstrike w:val="off"/>
+          <w:color w:val="000000"/>
+          <w:sz w:val="22"/>
+          <w:szCs w:val="22"/>
+          <w:u w:val="none"/>
+          <w:lang w:val="fr-FR"/>
+        </w:rPr>
+      </w:pPr>
+      <w:r>
+        <w:rPr>
+          <w:rStyle w:val="IndexLink"/>
+          <w:rFonts w:ascii="Arial" w:cs="Arial" w:eastAsia="Arial" w:hAnsi="Arial"/>
+          <w:b/>
+          <w:i/>
+          <w:caps w:val="off"/>
+          <w:smallCaps w:val="off"/>
           <w:color w:val="000000"/>
           <w:sz w:val="22"/>
           <w:szCs w:val="22"/>
@@ -2637,25 +2418,21 @@
           <w:i/>
           <w:caps w:val="off"/>
           <w:smallCaps w:val="off"/>
-          <w:strike w:val="off"/>
-          <w:dstrike w:val="off"/>
-          <w:color w:val="000000"/>
-          <w:sz w:val="22"/>
-          <w:szCs w:val="22"/>
-          <w:u w:val="none"/>
-          <w:lang w:val="fr-FR"/>
-        </w:rPr>
-      </w:pPr>
-      <w:r>
-        <w:rPr>
-          <w:rStyle w:val="IndexLink"/>
-          <w:rFonts w:ascii="Arial" w:cs="Arial" w:eastAsia="Arial" w:hAnsi="Arial"/>
-          <w:b/>
-          <w:i/>
-          <w:caps w:val="off"/>
-          <w:smallCaps w:val="off"/>
-          <w:strike w:val="off"/>
-          <w:dstrike w:val="off"/>
+          <w:color w:val="000000"/>
+          <w:sz w:val="22"/>
+          <w:szCs w:val="22"/>
+          <w:u w:val="none"/>
+          <w:lang w:val="fr-FR"/>
+        </w:rPr>
+      </w:pPr>
+      <w:r>
+        <w:rPr>
+          <w:rStyle w:val="IndexLink"/>
+          <w:rFonts w:ascii="Arial" w:cs="Arial" w:eastAsia="Arial" w:hAnsi="Arial"/>
+          <w:b/>
+          <w:i/>
+          <w:caps w:val="off"/>
+          <w:smallCaps w:val="off"/>
           <w:color w:val="000000"/>
           <w:sz w:val="22"/>
           <w:szCs w:val="22"/>
@@ -2671,8 +2448,6 @@
           <w:i/>
           <w:caps w:val="off"/>
           <w:smallCaps w:val="off"/>
-          <w:strike w:val="off"/>
-          <w:dstrike w:val="off"/>
           <w:color w:val="000000"/>
           <w:sz w:val="22"/>
           <w:szCs w:val="22"/>
@@ -2688,8 +2463,6 @@
           <w:i/>
           <w:caps w:val="off"/>
           <w:smallCaps w:val="off"/>
-          <w:strike w:val="off"/>
-          <w:dstrike w:val="off"/>
           <w:color w:val="000000"/>
           <w:sz w:val="22"/>
           <w:szCs w:val="22"/>
@@ -2705,8 +2478,6 @@
           <w:i/>
           <w:caps w:val="off"/>
           <w:smallCaps w:val="off"/>
-          <w:strike w:val="off"/>
-          <w:dstrike w:val="off"/>
           <w:color w:val="000000"/>
           <w:sz w:val="22"/>
           <w:szCs w:val="22"/>
@@ -2722,8 +2493,6 @@
           <w:i/>
           <w:caps w:val="off"/>
           <w:smallCaps w:val="off"/>
-          <w:strike w:val="off"/>
-          <w:dstrike w:val="off"/>
           <w:color w:val="000000"/>
           <w:sz w:val="22"/>
           <w:szCs w:val="22"/>
@@ -2749,8 +2518,6 @@
           <w:i/>
           <w:caps w:val="off"/>
           <w:smallCaps w:val="off"/>
-          <w:strike w:val="off"/>
-          <w:dstrike w:val="off"/>
           <w:color w:val="000000"/>
           <w:sz w:val="22"/>
           <w:szCs w:val="22"/>
@@ -2776,8 +2543,6 @@
           <w:iCs w:val="off"/>
           <w:caps w:val="off"/>
           <w:smallCaps w:val="off"/>
-          <w:strike w:val="off"/>
-          <w:dstrike w:val="off"/>
           <w:color w:val="000000"/>
           <w:sz w:val="36"/>
           <w:szCs w:val="36"/>
@@ -2796,8 +2561,6 @@
           <w:iCs w:val="off"/>
           <w:caps w:val="off"/>
           <w:smallCaps w:val="off"/>
-          <w:strike w:val="off"/>
-          <w:dstrike w:val="off"/>
           <w:color w:val="000000"/>
           <w:sz w:val="36"/>
           <w:szCs w:val="36"/>
@@ -2815,15 +2578,13 @@
           <w:iCs w:val="off"/>
           <w:caps w:val="off"/>
           <w:smallCaps w:val="off"/>
-          <w:strike w:val="off"/>
-          <w:dstrike w:val="off"/>
           <w:color w:val="000000"/>
           <w:sz w:val="36"/>
           <w:szCs w:val="36"/>
           <w:u w:val="single"/>
           <w:lang w:val="fr-FR"/>
         </w:rPr>
-        <w:t xml:space="preserve"> -  Les fichiers Js et css</w:t>
+        <w:t xml:space="preserve"> -  Les fichiers Annexes Js et css</w:t>
       </w:r>
     </w:p>
     <w:p>
@@ -2847,8 +2608,6 @@
           <w:iCs w:val="off"/>
           <w:caps w:val="off"/>
           <w:smallCaps w:val="off"/>
-          <w:strike w:val="off"/>
-          <w:dstrike w:val="off"/>
           <w:color w:val="000000"/>
           <w:sz w:val="22"/>
           <w:szCs w:val="22"/>
@@ -2866,8 +2625,6 @@
           <w:iCs w:val="off"/>
           <w:caps w:val="off"/>
           <w:smallCaps w:val="off"/>
-          <w:strike w:val="off"/>
-          <w:dstrike w:val="off"/>
           <w:color w:val="000000"/>
           <w:sz w:val="22"/>
           <w:szCs w:val="22"/>
@@ -2898,8 +2655,6 @@
           <w:iCs w:val="off"/>
           <w:caps w:val="off"/>
           <w:smallCaps w:val="off"/>
-          <w:strike w:val="off"/>
-          <w:dstrike w:val="off"/>
           <w:color w:val="000000"/>
           <w:sz w:val="22"/>
           <w:szCs w:val="22"/>
@@ -2917,36 +2672,97 @@
           <w:iCs w:val="off"/>
           <w:caps w:val="off"/>
           <w:smallCaps w:val="off"/>
-          <w:strike w:val="off"/>
-          <w:dstrike w:val="off"/>
-          <w:color w:val="000000"/>
-          <w:sz w:val="22"/>
-          <w:szCs w:val="22"/>
-          <w:u w:val="none"/>
-          <w:lang w:val="fr-FR"/>
-        </w:rPr>
-        <w:t>Utilisation de Defer pour les Scripts Js, permettant ainsi exécution de ceux-ci uniquement quand le html est totalement chargé.</w:t>
-      </w:r>
-    </w:p>
-    <w:p>
-      <w:pPr>
-        <w:pStyle w:val="P16"/>
+          <w:color w:val="000000"/>
+          <w:sz w:val="22"/>
+          <w:szCs w:val="22"/>
+          <w:u w:val="none"/>
+          <w:lang w:val="fr-FR"/>
+        </w:rPr>
+        <w:t>Utilisation de Defer pour les Scripts Js, permettant ainsi exécution de ceux-ci uniquement quand le html est totalement charg</w:t>
+      </w:r>
+      <w:r>
+        <w:rPr>
+          <w:rStyle w:val="IndexLink"/>
+          <w:rFonts w:ascii="Arial" w:cs="Arial" w:eastAsia="Arial" w:hAnsi="Arial"/>
+          <w:b/>
+          <w:bCs/>
+          <w:i w:val="off"/>
+          <w:iCs w:val="off"/>
+          <w:caps w:val="off"/>
+          <w:smallCaps w:val="off"/>
+          <w:color w:val="000000"/>
+          <w:sz w:val="22"/>
+          <w:szCs w:val="22"/>
+          <w:u w:val="none"/>
+          <w:lang w:val="fr-FR"/>
+        </w:rPr>
+        <w:t>és.</w:t>
+      </w:r>
+    </w:p>
+    <w:p>
+      <w:pPr>
+        <w:pStyle w:val="P16"/>
+        <w:numPr>
+          <w:ilvl w:val="0"/>
+          <w:numId w:val="3"/>
+        </w:numPr>
         <w:tabs>
           <w:tab w:val="right" w:leader="none" w:pos="9024"/>
         </w:tabs>
         <w:spacing w:before="360" w:after="120" w:line="240" w:lineRule="auto"/>
-        <w:ind w:left="0" w:right="0" w:firstLine="0"/>
-        <w:jc w:val="left"/>
-        <w:rPr>
-          <w:rStyle w:val="IndexLink"/>
-          <w:rFonts w:ascii="Arial" w:cs="Arial" w:eastAsia="Arial" w:hAnsi="Arial"/>
-          <w:b/>
+        <w:jc w:val="left"/>
+        <w:rPr>
+          <w:rStyle w:val="IndexLink"/>
+          <w:rFonts w:ascii="Arial" w:cs="Arial" w:eastAsia="Arial" w:hAnsi="Arial"/>
+          <w:b/>
+          <w:bCs/>
           <w:i w:val="off"/>
           <w:iCs w:val="off"/>
           <w:caps w:val="off"/>
           <w:smallCaps w:val="off"/>
-          <w:strike w:val="off"/>
-          <w:dstrike w:val="off"/>
+          <w:color w:val="000000"/>
+          <w:sz w:val="22"/>
+          <w:szCs w:val="22"/>
+          <w:u w:val="none"/>
+          <w:lang w:val="fr-FR"/>
+        </w:rPr>
+      </w:pPr>
+      <w:r>
+        <w:rPr>
+          <w:rStyle w:val="IndexLink"/>
+          <w:rFonts w:ascii="Arial" w:cs="Arial" w:eastAsia="Arial" w:hAnsi="Arial"/>
+          <w:b/>
+          <w:bCs/>
+          <w:i w:val="off"/>
+          <w:iCs w:val="off"/>
+          <w:caps w:val="off"/>
+          <w:smallCaps w:val="off"/>
+          <w:color w:val="000000"/>
+          <w:sz w:val="22"/>
+          <w:szCs w:val="22"/>
+          <w:u w:val="none"/>
+          <w:lang w:val="fr-FR"/>
+        </w:rPr>
+        <w:t>Utilisation de preload pour google Font pour précharger les polices et éviter tout ralentissements potentiel.</w:t>
+      </w:r>
+    </w:p>
+    <w:p>
+      <w:pPr>
+        <w:pStyle w:val="P16"/>
+        <w:tabs>
+          <w:tab w:val="right" w:leader="none" w:pos="9024"/>
+        </w:tabs>
+        <w:spacing w:before="360" w:after="120" w:line="240" w:lineRule="auto"/>
+        <w:ind w:left="0" w:right="0" w:firstLine="0"/>
+        <w:jc w:val="left"/>
+        <w:rPr>
+          <w:rStyle w:val="IndexLink"/>
+          <w:rFonts w:ascii="Arial" w:cs="Arial" w:eastAsia="Arial" w:hAnsi="Arial"/>
+          <w:b/>
+          <w:i w:val="off"/>
+          <w:iCs w:val="off"/>
+          <w:caps w:val="off"/>
+          <w:smallCaps w:val="off"/>
           <w:color w:val="000000"/>
           <w:sz w:val="36"/>
           <w:szCs w:val="36"/>
@@ -2971,8 +2787,6 @@
           <w:i/>
           <w:caps w:val="off"/>
           <w:smallCaps w:val="off"/>
-          <w:strike w:val="off"/>
-          <w:dstrike w:val="off"/>
           <w:color w:val="000000"/>
           <w:sz w:val="22"/>
           <w:szCs w:val="22"/>
@@ -2997,15 +2811,29 @@
           <w:i/>
           <w:caps w:val="off"/>
           <w:smallCaps w:val="off"/>
-          <w:strike w:val="off"/>
-          <w:dstrike w:val="off"/>
-          <w:color w:val="000000"/>
-          <w:sz w:val="22"/>
-          <w:szCs w:val="22"/>
-          <w:u w:val="none"/>
-          <w:lang w:val="fr-FR"/>
-        </w:rPr>
-      </w:pPr>
+          <w:color w:val="000000"/>
+          <w:sz w:val="40"/>
+          <w:szCs w:val="40"/>
+          <w:u w:val="none"/>
+          <w:lang w:val="fr-FR"/>
+        </w:rPr>
+      </w:pPr>
+      <w:r>
+        <w:rPr>
+          <w:rStyle w:val="IndexLink"/>
+          <w:rFonts w:ascii="Arial" w:cs="Arial" w:eastAsia="Arial" w:hAnsi="Arial"/>
+          <w:b/>
+          <w:i/>
+          <w:caps w:val="off"/>
+          <w:smallCaps w:val="off"/>
+          <w:color w:val="000000"/>
+          <w:sz w:val="40"/>
+          <w:szCs w:val="40"/>
+          <w:u w:val="none"/>
+          <w:lang w:val="fr-FR"/>
+        </w:rPr>
+        <w:t>III</w:t>
+      </w:r>
       <w:bookmarkStart w:id="6" w:name="_r7gkf09frlj5"/>
       <w:bookmarkEnd w:id="6"/>
       <w:r>
@@ -3016,34 +2844,166 @@
           <w:i/>
           <w:caps w:val="off"/>
           <w:smallCaps w:val="off"/>
-          <w:strike w:val="off"/>
-          <w:dstrike w:val="off"/>
-          <w:color w:val="000000"/>
-          <w:sz w:val="22"/>
-          <w:szCs w:val="22"/>
-          <w:u w:val="none"/>
-          <w:lang w:val="fr-FR"/>
-        </w:rPr>
-        <w:t>I</w:t>
-      </w:r>
-      <w:r>
-        <w:rPr>
-          <w:rStyle w:val="IndexLink"/>
-          <w:rFonts w:ascii="Arial" w:cs="Arial" w:eastAsia="Arial" w:hAnsi="Arial"/>
-          <w:b/>
-          <w:i/>
-          <w:caps w:val="off"/>
-          <w:smallCaps w:val="off"/>
-          <w:strike w:val="off"/>
-          <w:dstrike w:val="off"/>
-          <w:color w:val="000000"/>
-          <w:sz w:val="22"/>
-          <w:szCs w:val="22"/>
-          <w:u w:val="none"/>
-          <w:lang w:val="fr-FR"/>
-        </w:rPr>
-        <w:t>II - Accessibilité du site</w:t>
-      </w:r>
+          <w:color w:val="000000"/>
+          <w:sz w:val="40"/>
+          <w:szCs w:val="40"/>
+          <w:u w:val="none"/>
+          <w:lang w:val="fr-FR"/>
+        </w:rPr>
+        <w:t xml:space="preserve"> </w:t>
+      </w:r>
+      <w:r>
+        <w:rPr>
+          <w:rStyle w:val="IndexLink"/>
+          <w:rFonts w:ascii="Arial" w:cs="Arial" w:eastAsia="Arial" w:hAnsi="Arial"/>
+          <w:b/>
+          <w:i/>
+          <w:caps w:val="off"/>
+          <w:smallCaps w:val="off"/>
+          <w:color w:val="000000"/>
+          <w:sz w:val="40"/>
+          <w:szCs w:val="40"/>
+          <w:u w:val="none"/>
+          <w:lang w:val="fr-FR"/>
+        </w:rPr>
+        <w:t>- Accessibilité du site</w:t>
+      </w:r>
+    </w:p>
+    <w:p>
+      <w:pPr>
+        <w:pStyle w:val="P16"/>
+        <w:tabs>
+          <w:tab w:val="right" w:leader="none" w:pos="9024"/>
+        </w:tabs>
+        <w:spacing w:before="400" w:after="120" w:line="240" w:lineRule="auto"/>
+        <w:ind w:left="0" w:right="0" w:firstLine="0"/>
+        <w:jc w:val="left"/>
+        <w:rPr>
+          <w:rStyle w:val="IndexLink"/>
+          <w:rFonts w:ascii="Arial" w:cs="Arial" w:eastAsia="Arial" w:hAnsi="Arial"/>
+          <w:b/>
+          <w:i w:val="off"/>
+          <w:iCs w:val="off"/>
+          <w:caps w:val="off"/>
+          <w:smallCaps w:val="off"/>
+          <w:color w:val="000000"/>
+          <w:sz w:val="38"/>
+          <w:szCs w:val="38"/>
+          <w:u w:val="single"/>
+          <w:lang w:val="fr-FR"/>
+        </w:rPr>
+      </w:pPr>
+      <w:r>
+        <w:rPr>
+          <w:rStyle w:val="IndexLink"/>
+          <w:rFonts w:ascii="Arial" w:cs="Arial" w:eastAsia="Arial" w:hAnsi="Arial"/>
+          <w:b/>
+          <w:i w:val="off"/>
+          <w:iCs w:val="off"/>
+          <w:caps w:val="off"/>
+          <w:smallCaps w:val="off"/>
+          <w:color w:val="000000"/>
+          <w:sz w:val="38"/>
+          <w:szCs w:val="38"/>
+          <w:u w:val="single"/>
+          <w:lang w:val="fr-FR"/>
+        </w:rPr>
+        <w:t>1 - Les titres</w:t>
+      </w:r>
+    </w:p>
+    <w:p>
+      <w:pPr>
+        <w:pStyle w:val="P16"/>
+        <w:numPr>
+          <w:ilvl w:val="0"/>
+          <w:numId w:val="4"/>
+        </w:numPr>
+        <w:tabs>
+          <w:tab w:val="right" w:leader="none" w:pos="9024"/>
+        </w:tabs>
+        <w:spacing w:before="400" w:after="120" w:line="240" w:lineRule="auto"/>
+        <w:jc w:val="left"/>
+        <w:rPr>
+          <w:rStyle w:val="IndexLink"/>
+          <w:rFonts w:ascii="Arial" w:cs="Arial" w:eastAsia="Arial" w:hAnsi="Arial"/>
+          <w:b/>
+          <w:i w:val="off"/>
+          <w:iCs w:val="off"/>
+          <w:caps w:val="off"/>
+          <w:smallCaps w:val="off"/>
+          <w:color w:val="000000"/>
+          <w:sz w:val="22"/>
+          <w:szCs w:val="22"/>
+          <w:u w:val="none"/>
+          <w:lang w:val="fr-FR"/>
+        </w:rPr>
+      </w:pPr>
+      <w:r>
+        <w:rPr>
+          <w:rStyle w:val="IndexLink"/>
+          <w:rFonts w:ascii="Arial" w:cs="Arial" w:eastAsia="Arial" w:hAnsi="Arial"/>
+          <w:b/>
+          <w:i w:val="off"/>
+          <w:iCs w:val="off"/>
+          <w:caps w:val="off"/>
+          <w:smallCaps w:val="off"/>
+          <w:color w:val="000000"/>
+          <w:sz w:val="22"/>
+          <w:szCs w:val="22"/>
+          <w:u w:val="none"/>
+          <w:lang w:val="fr-FR"/>
+        </w:rPr>
+        <w:t>Les titres ont été reformaté car il n’y avait aucuns sens dans l’ordre de celui-ci, ni même aucunes logique. Le fait de les avoir reformater me permet une meilleure structure et lisibilité du projet, de plus cela améliore le SEO par le référencement naturel. De plus une navigation désordonnée dans les titres ne permet pas à certains utilisateurs qui utilisent des outils technologique comme des liseuses de naviguer de façon fluide et cohérente sur le site web.</w:t>
+      </w:r>
+    </w:p>
+    <w:p>
+      <w:pPr>
+        <w:pStyle w:val="P16"/>
+        <w:tabs>
+          <w:tab w:val="right" w:leader="none" w:pos="9024"/>
+        </w:tabs>
+        <w:spacing w:before="400" w:after="120" w:line="240" w:lineRule="auto"/>
+        <w:ind w:left="0" w:right="0" w:firstLine="0"/>
+        <w:jc w:val="left"/>
+        <w:rPr>
+          <w:rStyle w:val="IndexLink"/>
+          <w:rFonts w:ascii="Arial" w:cs="Arial" w:eastAsia="Arial" w:hAnsi="Arial"/>
+          <w:b/>
+          <w:i w:val="off"/>
+          <w:iCs w:val="off"/>
+          <w:caps w:val="off"/>
+          <w:smallCaps w:val="off"/>
+          <w:color w:val="000000"/>
+          <w:sz w:val="38"/>
+          <w:szCs w:val="38"/>
+          <w:u w:val="single"/>
+          <w:lang w:val="fr-FR"/>
+        </w:rPr>
+      </w:pPr>
+    </w:p>
+    <w:p>
+      <w:pPr>
+        <w:pStyle w:val="P16"/>
+        <w:tabs>
+          <w:tab w:val="right" w:leader="none" w:pos="9024"/>
+        </w:tabs>
+        <w:spacing w:before="400" w:after="120" w:line="240" w:lineRule="auto"/>
+        <w:ind w:left="0" w:right="0" w:firstLine="0"/>
+        <w:jc w:val="left"/>
+        <w:rPr>
+          <w:rStyle w:val="IndexLink"/>
+          <w:rFonts w:ascii="Arial" w:cs="Arial" w:eastAsia="Arial" w:hAnsi="Arial"/>
+          <w:b/>
+          <w:i/>
+          <w:caps w:val="off"/>
+          <w:smallCaps w:val="off"/>
+          <w:color w:val="000000"/>
+          <w:sz w:val="40"/>
+          <w:szCs w:val="40"/>
+          <w:u w:val="none"/>
+          <w:lang w:val="fr-FR"/>
+        </w:rPr>
+      </w:pPr>
     </w:p>
     <w:p>
       <w:pPr>
@@ -3061,25 +3021,21 @@
           <w:i/>
           <w:caps w:val="off"/>
           <w:smallCaps w:val="off"/>
-          <w:strike w:val="off"/>
-          <w:dstrike w:val="off"/>
-          <w:color w:val="000000"/>
-          <w:sz w:val="22"/>
-          <w:szCs w:val="22"/>
-          <w:u w:val="none"/>
-          <w:lang w:val="fr-FR"/>
-        </w:rPr>
-      </w:pPr>
-      <w:r>
-        <w:rPr>
-          <w:rStyle w:val="IndexLink"/>
-          <w:rFonts w:ascii="Arial" w:cs="Arial" w:eastAsia="Arial" w:hAnsi="Arial"/>
-          <w:b/>
-          <w:i/>
-          <w:caps w:val="off"/>
-          <w:smallCaps w:val="off"/>
-          <w:strike w:val="off"/>
-          <w:dstrike w:val="off"/>
+          <w:color w:val="000000"/>
+          <w:sz w:val="22"/>
+          <w:szCs w:val="22"/>
+          <w:u w:val="none"/>
+          <w:lang w:val="fr-FR"/>
+        </w:rPr>
+      </w:pPr>
+      <w:r>
+        <w:rPr>
+          <w:rStyle w:val="IndexLink"/>
+          <w:rFonts w:ascii="Arial" w:cs="Arial" w:eastAsia="Arial" w:hAnsi="Arial"/>
+          <w:b/>
+          <w:i/>
+          <w:caps w:val="off"/>
+          <w:smallCaps w:val="off"/>
           <w:color w:val="000000"/>
           <w:sz w:val="22"/>
           <w:szCs w:val="22"/>
@@ -3087,10 +3043,10 @@
           <w:lang w:val="fr-FR"/>
         </w:rPr>
         <w:drawing xmlns:mc="http://schemas.openxmlformats.org/markup-compatibility/2006">
-          <wp:inline>
+          <wp:inline distT="0" distB="0" distL="0" distR="0">
             <wp:extent cx="5731510" cy="2557145"/>
             <wp:effectExtent l="0" t="0" r="0" b="0"/>
-            <wp:docPr id="2" name="Picture 2"/>
+            <wp:docPr id="4" name="Picture 2"/>
             <wp:cNvGraphicFramePr>
               <a:graphicFrameLocks xmlns:a="http://schemas.openxmlformats.org/drawingml/2006/main" noChangeAspect="1"/>
             </wp:cNvGraphicFramePr>
@@ -3098,13 +3054,13 @@
               <a:graphicData uri="http://schemas.openxmlformats.org/drawingml/2006/picture">
                 <pic:pic xmlns:pic="http://schemas.openxmlformats.org/drawingml/2006/picture">
                   <pic:nvPicPr>
-                    <pic:cNvPr id="4" name=""/>
+                    <pic:cNvPr id="2" name="Picture 2"/>
                     <pic:cNvPicPr>
                       <a:picLocks noGrp="0" noSelect="0" noChangeAspect="1" noMove="0"/>
                     </pic:cNvPicPr>
                   </pic:nvPicPr>
                   <pic:blipFill>
-                    <a:blip r:embed="rId10"/>
+                    <a:blip r:embed="rId19"/>
                     <a:srcRect/>
                     <a:stretch>
                       <a:fillRect/>
@@ -3142,25 +3098,21 @@
           <w:i/>
           <w:caps w:val="off"/>
           <w:smallCaps w:val="off"/>
-          <w:strike w:val="off"/>
-          <w:dstrike w:val="off"/>
-          <w:color w:val="000000"/>
-          <w:sz w:val="22"/>
-          <w:szCs w:val="22"/>
-          <w:u w:val="none"/>
-          <w:lang w:val="fr-FR"/>
-        </w:rPr>
-      </w:pPr>
-      <w:r>
-        <w:rPr>
-          <w:rStyle w:val="IndexLink"/>
-          <w:rFonts w:ascii="Arial" w:cs="Arial" w:eastAsia="Arial" w:hAnsi="Arial"/>
-          <w:b/>
-          <w:i/>
-          <w:caps w:val="off"/>
-          <w:smallCaps w:val="off"/>
-          <w:strike w:val="off"/>
-          <w:dstrike w:val="off"/>
+          <w:color w:val="000000"/>
+          <w:sz w:val="22"/>
+          <w:szCs w:val="22"/>
+          <w:u w:val="none"/>
+          <w:lang w:val="fr-FR"/>
+        </w:rPr>
+      </w:pPr>
+      <w:r>
+        <w:rPr>
+          <w:rStyle w:val="IndexLink"/>
+          <w:rFonts w:ascii="Arial" w:cs="Arial" w:eastAsia="Arial" w:hAnsi="Arial"/>
+          <w:b/>
+          <w:i/>
+          <w:caps w:val="off"/>
+          <w:smallCaps w:val="off"/>
           <w:color w:val="000000"/>
           <w:sz w:val="22"/>
           <w:szCs w:val="22"/>
@@ -3188,25 +3140,21 @@
           <w:i/>
           <w:caps w:val="off"/>
           <w:smallCaps w:val="off"/>
-          <w:strike w:val="off"/>
-          <w:dstrike w:val="off"/>
-          <w:color w:val="000000"/>
-          <w:sz w:val="22"/>
-          <w:szCs w:val="22"/>
-          <w:u w:val="none"/>
-          <w:lang w:val="fr-FR"/>
-        </w:rPr>
-      </w:pPr>
-      <w:r>
-        <w:rPr>
-          <w:rStyle w:val="IndexLink"/>
-          <w:rFonts w:ascii="Arial" w:cs="Arial" w:eastAsia="Arial" w:hAnsi="Arial"/>
-          <w:b/>
-          <w:i/>
-          <w:caps w:val="off"/>
-          <w:smallCaps w:val="off"/>
-          <w:strike w:val="off"/>
-          <w:dstrike w:val="off"/>
+          <w:color w:val="000000"/>
+          <w:sz w:val="22"/>
+          <w:szCs w:val="22"/>
+          <w:u w:val="none"/>
+          <w:lang w:val="fr-FR"/>
+        </w:rPr>
+      </w:pPr>
+      <w:r>
+        <w:rPr>
+          <w:rStyle w:val="IndexLink"/>
+          <w:rFonts w:ascii="Arial" w:cs="Arial" w:eastAsia="Arial" w:hAnsi="Arial"/>
+          <w:b/>
+          <w:i/>
+          <w:caps w:val="off"/>
+          <w:smallCaps w:val="off"/>
           <w:color w:val="000000"/>
           <w:sz w:val="22"/>
           <w:szCs w:val="22"/>
@@ -3235,8 +3183,6 @@
           <w:i/>
           <w:caps w:val="off"/>
           <w:smallCaps w:val="off"/>
-          <w:strike w:val="off"/>
-          <w:dstrike w:val="off"/>
           <w:color w:val="000000"/>
           <w:sz w:val="22"/>
           <w:szCs w:val="22"/>
@@ -3261,8 +3207,6 @@
           <w:i/>
           <w:caps w:val="off"/>
           <w:smallCaps w:val="off"/>
-          <w:strike w:val="off"/>
-          <w:dstrike w:val="off"/>
           <w:color w:val="000000"/>
           <w:sz w:val="22"/>
           <w:szCs w:val="22"/>
@@ -3280,8 +3224,6 @@
           <w:i/>
           <w:caps w:val="off"/>
           <w:smallCaps w:val="off"/>
-          <w:strike w:val="off"/>
-          <w:dstrike w:val="off"/>
           <w:color w:val="000000"/>
           <w:sz w:val="22"/>
           <w:szCs w:val="22"/>
@@ -3298,8 +3240,6 @@
           <w:i/>
           <w:caps w:val="off"/>
           <w:smallCaps w:val="off"/>
-          <w:strike w:val="off"/>
-          <w:dstrike w:val="off"/>
           <w:color w:val="000000"/>
           <w:sz w:val="22"/>
           <w:szCs w:val="22"/>
@@ -3316,8 +3256,6 @@
           <w:i/>
           <w:caps w:val="off"/>
           <w:smallCaps w:val="off"/>
-          <w:strike w:val="off"/>
-          <w:dstrike w:val="off"/>
           <w:color w:val="000000"/>
           <w:sz w:val="22"/>
           <w:szCs w:val="22"/>
@@ -3342,8 +3280,6 @@
           <w:i/>
           <w:caps w:val="off"/>
           <w:smallCaps w:val="off"/>
-          <w:strike w:val="off"/>
-          <w:dstrike w:val="off"/>
           <w:color w:val="000000"/>
           <w:sz w:val="22"/>
           <w:szCs w:val="22"/>
@@ -3361,8 +3297,6 @@
           <w:i/>
           <w:caps w:val="off"/>
           <w:smallCaps w:val="off"/>
-          <w:strike w:val="off"/>
-          <w:dstrike w:val="off"/>
           <w:color w:val="000000"/>
           <w:sz w:val="22"/>
           <w:szCs w:val="22"/>
@@ -3379,8 +3313,6 @@
           <w:i/>
           <w:caps w:val="off"/>
           <w:smallCaps w:val="off"/>
-          <w:strike w:val="off"/>
-          <w:dstrike w:val="off"/>
           <w:color w:val="000000"/>
           <w:sz w:val="22"/>
           <w:szCs w:val="22"/>
@@ -3406,8 +3338,6 @@
           <w:i/>
           <w:caps w:val="off"/>
           <w:smallCaps w:val="off"/>
-          <w:strike w:val="off"/>
-          <w:dstrike w:val="off"/>
           <w:color w:val="000000"/>
           <w:sz w:val="22"/>
           <w:szCs w:val="22"/>
@@ -3432,8 +3362,6 @@
           <w:i/>
           <w:caps w:val="off"/>
           <w:smallCaps w:val="off"/>
-          <w:strike w:val="off"/>
-          <w:dstrike w:val="off"/>
           <w:color w:val="000000"/>
           <w:sz w:val="22"/>
           <w:szCs w:val="22"/>
@@ -3458,8 +3386,6 @@
           <w:i/>
           <w:caps w:val="off"/>
           <w:smallCaps w:val="off"/>
-          <w:strike w:val="off"/>
-          <w:dstrike w:val="off"/>
           <w:color w:val="000000"/>
           <w:sz w:val="22"/>
           <w:szCs w:val="22"/>
@@ -3477,8 +3403,6 @@
           <w:i/>
           <w:caps w:val="off"/>
           <w:smallCaps w:val="off"/>
-          <w:strike w:val="off"/>
-          <w:dstrike w:val="off"/>
           <w:color w:val="000000"/>
           <w:sz w:val="22"/>
           <w:szCs w:val="22"/>
@@ -3495,8 +3419,6 @@
           <w:i/>
           <w:caps w:val="off"/>
           <w:smallCaps w:val="off"/>
-          <w:strike w:val="off"/>
-          <w:dstrike w:val="off"/>
           <w:color w:val="000000"/>
           <w:sz w:val="22"/>
           <w:szCs w:val="22"/>
@@ -3522,8 +3444,6 @@
           <w:i/>
           <w:caps w:val="off"/>
           <w:smallCaps w:val="off"/>
-          <w:strike w:val="off"/>
-          <w:dstrike w:val="off"/>
           <w:color w:val="000000"/>
           <w:sz w:val="22"/>
           <w:szCs w:val="22"/>
@@ -3541,8 +3461,6 @@
           <w:i/>
           <w:caps w:val="off"/>
           <w:smallCaps w:val="off"/>
-          <w:strike w:val="off"/>
-          <w:dstrike w:val="off"/>
           <w:color w:val="000000"/>
           <w:sz w:val="22"/>
           <w:szCs w:val="22"/>
@@ -3559,8 +3477,6 @@
           <w:i/>
           <w:caps w:val="off"/>
           <w:smallCaps w:val="off"/>
-          <w:strike w:val="off"/>
-          <w:dstrike w:val="off"/>
           <w:color w:val="000000"/>
           <w:sz w:val="22"/>
           <w:szCs w:val="22"/>
@@ -3586,8 +3502,6 @@
           <w:i/>
           <w:caps w:val="off"/>
           <w:smallCaps w:val="off"/>
-          <w:strike w:val="off"/>
-          <w:dstrike w:val="off"/>
           <w:color w:val="000000"/>
           <w:sz w:val="22"/>
           <w:szCs w:val="22"/>
@@ -3612,8 +3526,6 @@
           <w:i/>
           <w:caps w:val="off"/>
           <w:smallCaps w:val="off"/>
-          <w:strike w:val="off"/>
-          <w:dstrike w:val="off"/>
           <w:color w:val="000000"/>
           <w:sz w:val="22"/>
           <w:szCs w:val="22"/>
@@ -3638,8 +3550,6 @@
           <w:i/>
           <w:caps w:val="off"/>
           <w:smallCaps w:val="off"/>
-          <w:strike w:val="off"/>
-          <w:dstrike w:val="off"/>
           <w:color w:val="000000"/>
           <w:sz w:val="22"/>
           <w:szCs w:val="22"/>
@@ -3649,11 +3559,8 @@
       </w:pPr>
     </w:p>
     <w:sectPr>
-      <w:headerReference w:type="default" r:id="rId11"/>
-      <w:footerReference w:type="default" r:id="rId12"/>
-      <w:footnotePr>
-        <w:numStart w:val="0"/>
-      </w:footnotePr>
+      <w:headerReference w:type="default" r:id="rId20"/>
+      <w:footerReference w:type="default" r:id="rId21"/>
       <w:footnotePr>
         <w:numStart w:val="0"/>
       </w:footnotePr>
@@ -4066,6 +3973,135 @@
       </w:rPr>
     </w:lvl>
   </w:abstractNum>
+  <w:abstractNum w:abstractNumId="3">
+    <w:multiLevelType w:val="hybridMultilevel"/>
+    <w:lvl w:ilvl="0" w:tentative="0">
+      <w:start w:val="1"/>
+      <w:numFmt w:val="bullet"/>
+      <w:isLgl w:val="off"/>
+      <w:suff w:val="tab"/>
+      <w:lvlText w:val="-"/>
+      <w:lvlJc w:val="left"/>
+      <w:pPr>
+        <w:ind w:left="720" w:hanging="360"/>
+      </w:pPr>
+      <w:rPr>
+        <w:rFonts w:ascii="Calibri" w:hAnsi="Calibri"/>
+      </w:rPr>
+    </w:lvl>
+    <w:lvl w:ilvl="1" w:tentative="1">
+      <w:start w:val="1"/>
+      <w:numFmt w:val="bullet"/>
+      <w:isLgl w:val="off"/>
+      <w:suff w:val="tab"/>
+      <w:lvlText w:val="o"/>
+      <w:lvlJc w:val="left"/>
+      <w:pPr>
+        <w:ind w:left="1440" w:hanging="360"/>
+      </w:pPr>
+      <w:rPr>
+        <w:rFonts w:ascii="Courier New" w:hAnsi="Courier New"/>
+      </w:rPr>
+    </w:lvl>
+    <w:lvl w:ilvl="2" w:tentative="1">
+      <w:start w:val="1"/>
+      <w:numFmt w:val="bullet"/>
+      <w:isLgl w:val="off"/>
+      <w:suff w:val="tab"/>
+      <w:lvlText w:val=""/>
+      <w:lvlJc w:val="left"/>
+      <w:pPr>
+        <w:ind w:left="2160" w:hanging="360"/>
+      </w:pPr>
+      <w:rPr>
+        <w:rFonts w:ascii="Wingdings" w:hAnsi="Wingdings"/>
+      </w:rPr>
+    </w:lvl>
+    <w:lvl w:ilvl="3" w:tentative="1">
+      <w:start w:val="1"/>
+      <w:numFmt w:val="bullet"/>
+      <w:isLgl w:val="off"/>
+      <w:suff w:val="tab"/>
+      <w:lvlText w:val=""/>
+      <w:lvlJc w:val="left"/>
+      <w:pPr>
+        <w:ind w:left="2880" w:hanging="360"/>
+      </w:pPr>
+      <w:rPr>
+        <w:rFonts w:ascii="Symbol" w:hAnsi="Symbol"/>
+      </w:rPr>
+    </w:lvl>
+    <w:lvl w:ilvl="4" w:tentative="1">
+      <w:start w:val="1"/>
+      <w:numFmt w:val="bullet"/>
+      <w:isLgl w:val="off"/>
+      <w:suff w:val="tab"/>
+      <w:lvlText w:val="o"/>
+      <w:lvlJc w:val="left"/>
+      <w:pPr>
+        <w:ind w:left="3600" w:hanging="360"/>
+      </w:pPr>
+      <w:rPr>
+        <w:rFonts w:ascii="Courier New" w:hAnsi="Courier New"/>
+      </w:rPr>
+    </w:lvl>
+    <w:lvl w:ilvl="5" w:tentative="1">
+      <w:start w:val="1"/>
+      <w:numFmt w:val="bullet"/>
+      <w:isLgl w:val="off"/>
+      <w:suff w:val="tab"/>
+      <w:lvlText w:val=""/>
+      <w:lvlJc w:val="left"/>
+      <w:pPr>
+        <w:ind w:left="4320" w:hanging="360"/>
+      </w:pPr>
+      <w:rPr>
+        <w:rFonts w:ascii="Wingdings" w:hAnsi="Wingdings"/>
+      </w:rPr>
+    </w:lvl>
+    <w:lvl w:ilvl="6" w:tentative="1">
+      <w:start w:val="1"/>
+      <w:numFmt w:val="bullet"/>
+      <w:isLgl w:val="off"/>
+      <w:suff w:val="tab"/>
+      <w:lvlText w:val=""/>
+      <w:lvlJc w:val="left"/>
+      <w:pPr>
+        <w:ind w:left="5040" w:hanging="360"/>
+      </w:pPr>
+      <w:rPr>
+        <w:rFonts w:ascii="Symbol" w:hAnsi="Symbol"/>
+      </w:rPr>
+    </w:lvl>
+    <w:lvl w:ilvl="7" w:tentative="1">
+      <w:start w:val="1"/>
+      <w:numFmt w:val="bullet"/>
+      <w:isLgl w:val="off"/>
+      <w:suff w:val="tab"/>
+      <w:lvlText w:val="o"/>
+      <w:lvlJc w:val="left"/>
+      <w:pPr>
+        <w:ind w:left="5760" w:hanging="360"/>
+      </w:pPr>
+      <w:rPr>
+        <w:rFonts w:ascii="Courier New" w:hAnsi="Courier New"/>
+      </w:rPr>
+    </w:lvl>
+    <w:lvl w:ilvl="8" w:tentative="1">
+      <w:start w:val="1"/>
+      <w:numFmt w:val="bullet"/>
+      <w:isLgl w:val="off"/>
+      <w:suff w:val="tab"/>
+      <w:lvlText w:val=""/>
+      <w:lvlJc w:val="left"/>
+      <w:pPr>
+        <w:ind w:left="6480" w:hanging="360"/>
+      </w:pPr>
+      <w:rPr>
+        <w:rFonts w:ascii="Wingdings" w:hAnsi="Wingdings"/>
+      </w:rPr>
+    </w:lvl>
+  </w:abstractNum>
   <w:num w:numId="1">
     <w:abstractNumId w:val="0"/>
   </w:num>
@@ -4074,6 +4110,9 @@
   </w:num>
   <w:num w:numId="3">
     <w:abstractNumId w:val="2"/>
+  </w:num>
+  <w:num w:numId="4">
+    <w:abstractNumId w:val="3"/>
   </w:num>
 </w:numbering>
 </file>
@@ -5161,8 +5200,6 @@
       <w:i w:val="off"/>
       <w:caps w:val="off"/>
       <w:smallCaps w:val="off"/>
-      <w:strike w:val="off"/>
-      <w:dstrike w:val="off"/>
       <w:color w:val="000000"/>
       <w:sz w:val="22"/>
       <w:szCs w:val="22"/>
@@ -5179,8 +5216,6 @@
       <w:i w:val="off"/>
       <w:caps w:val="off"/>
       <w:smallCaps w:val="off"/>
-      <w:strike w:val="off"/>
-      <w:dstrike w:val="off"/>
       <w:color w:val="000000"/>
       <w:sz w:val="22"/>
       <w:szCs w:val="22"/>

</xml_diff>

<commit_message>
ajout des rich Snippets
</commit_message>
<xml_diff>
--- a/Rapport pour rendu Final/Rapport optimisation.docx
+++ b/Rapport pour rendu Final/Rapport optimisation.docx
@@ -438,7 +438,6 @@
           <w:sz w:val="32"/>
           <w:szCs w:val="32"/>
           <w:u w:val="none"/>
-          <w:lang w:val="fr-FR"/>
         </w:rPr>
       </w:pPr>
       <w:r>
@@ -530,6 +529,59 @@
           <w:u w:val="none"/>
         </w:rPr>
         <w:t>- Les Scripts Js et les fichiers Css.</w:t>
+      </w:r>
+    </w:p>
+    <w:p>
+      <w:pPr>
+        <w:pStyle w:val="P16"/>
+        <w:tabs>
+          <w:tab w:val="right" w:leader="none" w:pos="9024"/>
+        </w:tabs>
+        <w:spacing w:before="60" w:after="0" w:line="276" w:lineRule="auto"/>
+        <w:ind w:left="360" w:right="0" w:firstLine="0"/>
+        <w:rPr>
+          <w:rStyle w:val="IndexLink"/>
+          <w:rFonts w:ascii="Arial" w:cs="Arial" w:eastAsia="Arial" w:hAnsi="Arial"/>
+          <w:b w:val="off"/>
+          <w:i w:val="off"/>
+          <w:caps w:val="off"/>
+          <w:smallCaps w:val="off"/>
+          <w:color w:val="000000"/>
+          <w:sz w:val="32"/>
+          <w:szCs w:val="32"/>
+          <w:u w:val="none"/>
+          <w:lang w:val="fr-FR"/>
+        </w:rPr>
+      </w:pPr>
+      <w:r>
+        <w:rPr>
+          <w:rStyle w:val="IndexLink"/>
+          <w:rFonts w:ascii="Arial" w:cs="Arial" w:eastAsia="Arial" w:hAnsi="Arial"/>
+          <w:b w:val="off"/>
+          <w:i w:val="off"/>
+          <w:caps w:val="off"/>
+          <w:smallCaps w:val="off"/>
+          <w:color w:val="000000"/>
+          <w:sz w:val="32"/>
+          <w:szCs w:val="32"/>
+          <w:u w:val="none"/>
+          <w:lang w:val="fr-FR"/>
+        </w:rPr>
+        <w:t>3- SEO technique</w:t>
+      </w:r>
+      <w:r>
+        <w:rPr>
+          <w:rStyle w:val="IndexLink"/>
+          <w:rFonts w:ascii="Arial" w:cs="Arial" w:eastAsia="Arial" w:hAnsi="Arial"/>
+          <w:b w:val="off"/>
+          <w:i w:val="off"/>
+          <w:caps w:val="off"/>
+          <w:smallCaps w:val="off"/>
+          <w:color w:val="000000"/>
+          <w:sz w:val="32"/>
+          <w:szCs w:val="32"/>
+          <w:u w:val="none"/>
+        </w:rPr>
         <w:tab/>
         <w:t>2</w:t>
       </w:r>
@@ -1807,7 +1859,7 @@
           <wp:inline distT="0" distB="0" distL="0" distR="0">
             <wp:extent cx="5731510" cy="2486660"/>
             <wp:effectExtent l="0" t="0" r="0" b="0"/>
-            <wp:docPr id="15" name="Picture 1"/>
+            <wp:docPr id="29" name="Picture 1"/>
             <wp:cNvGraphicFramePr>
               <a:graphicFrameLocks xmlns:a="http://schemas.openxmlformats.org/drawingml/2006/main" noChangeAspect="1"/>
             </wp:cNvGraphicFramePr>
@@ -2693,7 +2745,7 @@
           <w:u w:val="none"/>
           <w:lang w:val="fr-FR"/>
         </w:rPr>
-        <w:t>Utilisation de Defer pour les Scripts Js, permettant ainsi exécution de ceux-ci uniquement quand le html est totalement charg</w:t>
+        <w:t>Utilisation de Defer et Async pour les Scripts Js, permettant ainsi exécution de ceux-ci uniquement quand le html est totalement charg</w:t>
       </w:r>
       <w:r>
         <w:rPr>
@@ -2774,6 +2826,120 @@
           <w:rStyle w:val="IndexLink"/>
           <w:rFonts w:ascii="Arial" w:cs="Arial" w:eastAsia="Arial" w:hAnsi="Arial"/>
           <w:b/>
+          <w:bCs/>
+          <w:i w:val="off"/>
+          <w:iCs w:val="off"/>
+          <w:caps w:val="off"/>
+          <w:smallCaps w:val="off"/>
+          <w:color w:val="000000"/>
+          <w:sz w:val="36"/>
+          <w:szCs w:val="36"/>
+          <w:u w:val="single"/>
+          <w:lang w:val="fr-FR"/>
+        </w:rPr>
+      </w:pPr>
+    </w:p>
+    <w:p>
+      <w:pPr>
+        <w:pStyle w:val="P16"/>
+        <w:tabs>
+          <w:tab w:val="right" w:leader="none" w:pos="9024"/>
+        </w:tabs>
+        <w:spacing w:before="360" w:after="120" w:line="240" w:lineRule="auto"/>
+        <w:ind w:left="0" w:right="0" w:firstLine="0"/>
+        <w:jc w:val="left"/>
+        <w:rPr>
+          <w:rStyle w:val="IndexLink"/>
+          <w:rFonts w:ascii="Arial" w:cs="Arial" w:eastAsia="Arial" w:hAnsi="Arial"/>
+          <w:b/>
+          <w:bCs/>
+          <w:i w:val="off"/>
+          <w:iCs w:val="off"/>
+          <w:caps w:val="off"/>
+          <w:smallCaps w:val="off"/>
+          <w:color w:val="000000"/>
+          <w:sz w:val="22"/>
+          <w:szCs w:val="22"/>
+          <w:u w:val="none"/>
+          <w:lang w:val="fr-FR"/>
+        </w:rPr>
+      </w:pPr>
+      <w:r>
+        <w:rPr>
+          <w:rStyle w:val="IndexLink"/>
+          <w:rFonts w:ascii="Arial" w:cs="Arial" w:eastAsia="Arial" w:hAnsi="Arial"/>
+          <w:b/>
+          <w:bCs/>
+          <w:i w:val="off"/>
+          <w:iCs w:val="off"/>
+          <w:caps w:val="off"/>
+          <w:smallCaps w:val="off"/>
+          <w:color w:val="000000"/>
+          <w:sz w:val="36"/>
+          <w:szCs w:val="36"/>
+          <w:u w:val="single"/>
+          <w:lang w:val="fr-FR"/>
+        </w:rPr>
+        <w:t>3 - Le SEO technique</w:t>
+      </w:r>
+    </w:p>
+    <w:p>
+      <w:pPr>
+        <w:pStyle w:val="P16"/>
+        <w:tabs>
+          <w:tab w:val="right" w:leader="none" w:pos="9024"/>
+        </w:tabs>
+        <w:spacing w:before="360" w:after="120" w:line="240" w:lineRule="auto"/>
+        <w:ind w:left="0" w:right="0" w:firstLine="0"/>
+        <w:jc w:val="left"/>
+        <w:rPr>
+          <w:rStyle w:val="IndexLink"/>
+          <w:rFonts w:ascii="Arial" w:cs="Arial" w:eastAsia="Arial" w:hAnsi="Arial"/>
+          <w:b/>
+          <w:bCs/>
+          <w:i w:val="off"/>
+          <w:iCs w:val="off"/>
+          <w:caps w:val="off"/>
+          <w:smallCaps w:val="off"/>
+          <w:color w:val="000000"/>
+          <w:sz w:val="16"/>
+          <w:szCs w:val="16"/>
+          <w:u w:val="none"/>
+          <w:lang w:val="fr-FR"/>
+        </w:rPr>
+      </w:pPr>
+      <w:r>
+        <w:rPr>
+          <w:rStyle w:val="IndexLink"/>
+          <w:rFonts w:ascii="Arial" w:cs="Arial" w:eastAsia="Arial" w:hAnsi="Arial"/>
+          <w:b/>
+          <w:bCs/>
+          <w:i w:val="off"/>
+          <w:iCs w:val="off"/>
+          <w:caps w:val="off"/>
+          <w:smallCaps w:val="off"/>
+          <w:color w:val="000000"/>
+          <w:sz w:val="30"/>
+          <w:szCs w:val="30"/>
+          <w:u w:val="none"/>
+          <w:lang w:val="fr-FR"/>
+        </w:rPr>
+        <w:t>Ajout d’un titre au fichier HTML et aussi d’une méta description permettant un léger paragraphe décrivant l’activité de Nina Carducci.</w:t>
+      </w:r>
+    </w:p>
+    <w:p>
+      <w:pPr>
+        <w:pStyle w:val="P16"/>
+        <w:tabs>
+          <w:tab w:val="right" w:leader="none" w:pos="9024"/>
+        </w:tabs>
+        <w:spacing w:before="360" w:after="120" w:line="240" w:lineRule="auto"/>
+        <w:ind w:left="0" w:right="0" w:firstLine="0"/>
+        <w:jc w:val="left"/>
+        <w:rPr>
+          <w:rStyle w:val="IndexLink"/>
+          <w:rFonts w:ascii="Arial" w:cs="Arial" w:eastAsia="Arial" w:hAnsi="Arial"/>
+          <w:b/>
           <w:i w:val="off"/>
           <w:iCs w:val="off"/>
           <w:caps w:val="off"/>
@@ -3062,7 +3228,7 @@
           <wp:inline distT="0" distB="0" distL="0" distR="0">
             <wp:extent cx="5731510" cy="2557145"/>
             <wp:effectExtent l="0" t="0" r="0" b="0"/>
-            <wp:docPr id="16" name="Picture 2"/>
+            <wp:docPr id="30" name="Picture 2"/>
             <wp:cNvGraphicFramePr>
               <a:graphicFrameLocks xmlns:a="http://schemas.openxmlformats.org/drawingml/2006/main" noChangeAspect="1"/>
             </wp:cNvGraphicFramePr>
@@ -3101,45 +3267,6 @@
     <w:p>
       <w:pPr>
         <w:pStyle w:val="P16"/>
-        <w:tabs>
-          <w:tab w:val="right" w:leader="none" w:pos="9024"/>
-        </w:tabs>
-        <w:spacing w:before="360" w:after="120" w:line="276" w:lineRule="auto"/>
-        <w:ind w:left="0" w:right="0" w:firstLine="0"/>
-        <w:jc w:val="left"/>
-        <w:rPr>
-          <w:rStyle w:val="IndexLink"/>
-          <w:rFonts w:ascii="Arial" w:cs="Arial" w:eastAsia="Arial" w:hAnsi="Arial"/>
-          <w:b/>
-          <w:i/>
-          <w:caps w:val="off"/>
-          <w:smallCaps w:val="off"/>
-          <w:color w:val="000000"/>
-          <w:sz w:val="22"/>
-          <w:szCs w:val="22"/>
-          <w:u w:val="none"/>
-          <w:lang w:val="fr-FR"/>
-        </w:rPr>
-      </w:pPr>
-      <w:r>
-        <w:rPr>
-          <w:rStyle w:val="IndexLink"/>
-          <w:rFonts w:ascii="Arial" w:cs="Arial" w:eastAsia="Arial" w:hAnsi="Arial"/>
-          <w:b/>
-          <w:i/>
-          <w:caps w:val="off"/>
-          <w:smallCaps w:val="off"/>
-          <w:color w:val="000000"/>
-          <w:sz w:val="22"/>
-          <w:szCs w:val="22"/>
-          <w:u w:val="none"/>
-        </w:rPr>
-        <w:t>[Lister les modifications faites pour valider l’accessibilité]</w:t>
-      </w:r>
-    </w:p>
-    <w:p>
-      <w:pPr>
-        <w:pStyle w:val="P16"/>
         <w:numPr>
           <w:ilvl w:val="0"/>
           <w:numId w:val="2"/>
@@ -3222,7 +3349,7 @@
           <w:u w:val="none"/>
           <w:lang w:val="fr-FR"/>
         </w:rPr>
-        <w:t>Les titres ont été reformaté car il n’y avait aucuns sens dans l’ordre de ceux-ci, ni même aucunes logique. Le fait de les avoir reformatés me permet une meilleure structure et lisibilité du projet, de plus cela améliore le SEO par le référencement naturel. De plus une navigation désordonnée dans les titres ne permet pas à certains utilisateurs qui utilisent des outils technologiques comme des liseuses, de naviguer de façon fluide et cohérente sur le site web.</w:t>
+        <w:t>Les titres ont été reformatés car il n’y avait aucuns sens dans l’ordre de ceux-ci, ni même aucunes logique. Le fait de les avoir reformatés me permet une meilleure structure et lisibilité du projet, de plus cela améliore le SEO par le référencement naturel. De plus une navigation désordonnée dans les titres ne permet pas à certains utilisateurs qui utilisent des outils technologiques comme des liseuses, de naviguer de façon fluide et cohérente sur le site web.</w:t>
       </w:r>
     </w:p>
     <w:p>
@@ -3235,7 +3362,73 @@
         <w:tabs>
           <w:tab w:val="right" w:leader="none" w:pos="9024"/>
         </w:tabs>
-        <w:spacing w:before="360" w:after="120" w:line="276" w:lineRule="auto"/>
+        <w:spacing w:before="400" w:after="120" w:line="240" w:lineRule="auto"/>
+        <w:jc w:val="left"/>
+        <w:rPr>
+          <w:rStyle w:val="IndexLink"/>
+          <w:rFonts w:ascii="Arial" w:cs="Arial" w:eastAsia="Arial" w:hAnsi="Arial"/>
+          <w:b/>
+          <w:i w:val="off"/>
+          <w:iCs w:val="off"/>
+          <w:caps w:val="off"/>
+          <w:smallCaps w:val="off"/>
+          <w:color w:val="000000"/>
+          <w:sz w:val="30"/>
+          <w:szCs w:val="30"/>
+          <w:u w:val="none"/>
+          <w:lang w:val="fr-FR"/>
+        </w:rPr>
+      </w:pPr>
+      <w:r>
+        <w:rPr>
+          <w:rStyle w:val="IndexLink"/>
+          <w:rFonts w:ascii="Arial" w:cs="Arial" w:eastAsia="Arial" w:hAnsi="Arial"/>
+          <w:b/>
+          <w:i w:val="off"/>
+          <w:iCs w:val="off"/>
+          <w:caps w:val="off"/>
+          <w:smallCaps w:val="off"/>
+          <w:color w:val="000000"/>
+          <w:sz w:val="30"/>
+          <w:szCs w:val="30"/>
+          <w:u w:val="none"/>
+          <w:lang w:val="fr-FR"/>
+        </w:rPr>
+        <w:t>Un attribut langue a été ajouté permettant aux liseuses de site web d’énoncer directement dans la bonne langue ciblée et éviter toutes confusion.</w:t>
+      </w:r>
+    </w:p>
+    <w:p>
+      <w:pPr>
+        <w:pStyle w:val="P16"/>
+        <w:tabs>
+          <w:tab w:val="right" w:leader="none" w:pos="9024"/>
+        </w:tabs>
+        <w:spacing w:before="400" w:after="120" w:line="240" w:lineRule="auto"/>
+        <w:ind w:left="720" w:right="0" w:firstLine="0"/>
+        <w:jc w:val="left"/>
+        <w:rPr>
+          <w:rStyle w:val="IndexLink"/>
+          <w:rFonts w:ascii="Arial" w:cs="Arial" w:eastAsia="Arial" w:hAnsi="Arial"/>
+          <w:b/>
+          <w:i/>
+          <w:caps w:val="off"/>
+          <w:smallCaps w:val="off"/>
+          <w:color w:val="000000"/>
+          <w:sz w:val="40"/>
+          <w:szCs w:val="40"/>
+          <w:u w:val="none"/>
+          <w:lang w:val="fr-FR"/>
+        </w:rPr>
+      </w:pPr>
+    </w:p>
+    <w:p>
+      <w:pPr>
+        <w:pStyle w:val="P16"/>
+        <w:tabs>
+          <w:tab w:val="right" w:leader="none" w:pos="9024"/>
+        </w:tabs>
+        <w:spacing w:before="400" w:after="120" w:line="240" w:lineRule="auto"/>
+        <w:ind w:left="720" w:right="0" w:firstLine="0"/>
         <w:jc w:val="left"/>
         <w:rPr>
           <w:rStyle w:val="IndexLink"/>
@@ -3251,30 +3444,6 @@
           <w:lang w:val="fr-FR"/>
         </w:rPr>
       </w:pPr>
-    </w:p>
-    <w:p>
-      <w:pPr>
-        <w:pStyle w:val="P16"/>
-        <w:tabs>
-          <w:tab w:val="right" w:leader="none" w:pos="9024"/>
-        </w:tabs>
-        <w:spacing w:before="400" w:after="120" w:line="240" w:lineRule="auto"/>
-        <w:ind w:left="0" w:right="0" w:firstLine="0"/>
-        <w:jc w:val="left"/>
-        <w:rPr>
-          <w:rStyle w:val="IndexLink"/>
-          <w:rFonts w:ascii="Arial" w:cs="Arial" w:eastAsia="Arial" w:hAnsi="Arial"/>
-          <w:b/>
-          <w:i/>
-          <w:caps w:val="off"/>
-          <w:smallCaps w:val="off"/>
-          <w:color w:val="000000"/>
-          <w:sz w:val="22"/>
-          <w:szCs w:val="22"/>
-          <w:u w:val="none"/>
-          <w:lang w:val="fr-FR"/>
-        </w:rPr>
-      </w:pPr>
       <w:bookmarkStart w:id="7" w:name="_s89pup9bbtic"/>
       <w:bookmarkEnd w:id="7"/>
       <w:r>
@@ -3286,8 +3455,8 @@
           <w:caps w:val="off"/>
           <w:smallCaps w:val="off"/>
           <w:color w:val="000000"/>
-          <w:sz w:val="22"/>
-          <w:szCs w:val="22"/>
+          <w:sz w:val="40"/>
+          <w:szCs w:val="40"/>
           <w:u w:val="none"/>
           <w:lang w:val="fr-FR"/>
         </w:rPr>
@@ -3302,8 +3471,8 @@
           <w:caps w:val="off"/>
           <w:smallCaps w:val="off"/>
           <w:color w:val="000000"/>
-          <w:sz w:val="22"/>
-          <w:szCs w:val="22"/>
+          <w:sz w:val="40"/>
+          <w:szCs w:val="40"/>
           <w:u w:val="none"/>
           <w:lang w:val="fr-FR"/>
         </w:rPr>
@@ -3318,8 +3487,8 @@
           <w:caps w:val="off"/>
           <w:smallCaps w:val="off"/>
           <w:color w:val="000000"/>
-          <w:sz w:val="22"/>
-          <w:szCs w:val="22"/>
+          <w:sz w:val="40"/>
+          <w:szCs w:val="40"/>
           <w:u w:val="none"/>
         </w:rPr>
         <w:t>- Détails de réalisation additionnelles à la demande du client</w:t>
@@ -3338,12 +3507,13 @@
           <w:rStyle w:val="IndexLink"/>
           <w:rFonts w:ascii="Arial" w:cs="Arial" w:eastAsia="Arial" w:hAnsi="Arial"/>
           <w:b/>
-          <w:i/>
-          <w:caps w:val="off"/>
-          <w:smallCaps w:val="off"/>
-          <w:color w:val="000000"/>
-          <w:sz w:val="22"/>
-          <w:szCs w:val="22"/>
+          <w:i w:val="off"/>
+          <w:iCs w:val="off"/>
+          <w:caps w:val="off"/>
+          <w:smallCaps w:val="off"/>
+          <w:color w:val="000000"/>
+          <w:sz w:val="36"/>
+          <w:szCs w:val="36"/>
           <w:u w:val="none"/>
           <w:lang w:val="fr-FR"/>
         </w:rPr>
@@ -3355,12 +3525,13 @@
           <w:rStyle w:val="IndexLink"/>
           <w:rFonts w:ascii="Arial" w:cs="Arial" w:eastAsia="Arial" w:hAnsi="Arial"/>
           <w:b/>
-          <w:i/>
-          <w:caps w:val="off"/>
-          <w:smallCaps w:val="off"/>
-          <w:color w:val="000000"/>
-          <w:sz w:val="22"/>
-          <w:szCs w:val="22"/>
+          <w:i w:val="off"/>
+          <w:iCs w:val="off"/>
+          <w:caps w:val="off"/>
+          <w:smallCaps w:val="off"/>
+          <w:color w:val="000000"/>
+          <w:sz w:val="36"/>
+          <w:szCs w:val="36"/>
           <w:u w:val="none"/>
           <w:lang w:val="fr-FR"/>
         </w:rPr>
@@ -3371,16 +3542,126 @@
           <w:rStyle w:val="IndexLink"/>
           <w:rFonts w:ascii="Arial" w:cs="Arial" w:eastAsia="Arial" w:hAnsi="Arial"/>
           <w:b/>
-          <w:i/>
-          <w:caps w:val="off"/>
-          <w:smallCaps w:val="off"/>
-          <w:color w:val="000000"/>
-          <w:sz w:val="22"/>
-          <w:szCs w:val="22"/>
-          <w:u w:val="none"/>
-          <w:lang w:val="fr-FR"/>
-        </w:rPr>
-        <w:t xml:space="preserve"> - …</w:t>
+          <w:i w:val="off"/>
+          <w:iCs w:val="off"/>
+          <w:caps w:val="off"/>
+          <w:smallCaps w:val="off"/>
+          <w:color w:val="000000"/>
+          <w:sz w:val="36"/>
+          <w:szCs w:val="36"/>
+          <w:u w:val="none"/>
+          <w:lang w:val="fr-FR"/>
+        </w:rPr>
+        <w:t xml:space="preserve"> - Les metas pour Facebook et Twitter</w:t>
+      </w:r>
+    </w:p>
+    <w:p>
+      <w:pPr>
+        <w:pStyle w:val="P16"/>
+        <w:tabs>
+          <w:tab w:val="right" w:leader="none" w:pos="9024"/>
+        </w:tabs>
+        <w:spacing w:before="360" w:after="120" w:line="240" w:lineRule="auto"/>
+        <w:ind w:left="0" w:right="0" w:firstLine="0"/>
+        <w:jc w:val="left"/>
+        <w:rPr>
+          <w:rStyle w:val="IndexLink"/>
+          <w:rFonts w:ascii="Arial" w:cs="Arial" w:eastAsia="Arial" w:hAnsi="Arial"/>
+          <w:b/>
+          <w:i w:val="off"/>
+          <w:iCs w:val="off"/>
+          <w:caps w:val="off"/>
+          <w:smallCaps w:val="off"/>
+          <w:color w:val="000000"/>
+          <w:sz w:val="30"/>
+          <w:szCs w:val="30"/>
+          <w:u w:val="none"/>
+          <w:lang w:val="fr-FR"/>
+        </w:rPr>
+      </w:pPr>
+      <w:r>
+        <w:rPr>
+          <w:rStyle w:val="IndexLink"/>
+          <w:rFonts w:ascii="Arial" w:cs="Arial" w:eastAsia="Arial" w:hAnsi="Arial"/>
+          <w:b/>
+          <w:i w:val="off"/>
+          <w:iCs w:val="off"/>
+          <w:caps w:val="off"/>
+          <w:smallCaps w:val="off"/>
+          <w:color w:val="000000"/>
+          <w:sz w:val="30"/>
+          <w:szCs w:val="30"/>
+          <w:u w:val="none"/>
+          <w:lang w:val="fr-FR"/>
+        </w:rPr>
+        <w:t>Ajout des principales metas, OpenGraph pour facebook mais aussi les métas concernant Twitter permettant ainsi l’amélioration et l’atrait du contenu sur le site web sur les moteurs de recherches et les plateformes sociales.</w:t>
+      </w:r>
+    </w:p>
+    <w:p>
+      <w:pPr>
+        <w:pStyle w:val="P16"/>
+        <w:tabs>
+          <w:tab w:val="right" w:leader="none" w:pos="9024"/>
+        </w:tabs>
+        <w:spacing w:before="360" w:after="120" w:line="240" w:lineRule="auto"/>
+        <w:ind w:left="0" w:right="0" w:firstLine="0"/>
+        <w:jc w:val="left"/>
+        <w:rPr>
+          <w:rStyle w:val="IndexLink"/>
+          <w:rFonts w:ascii="Arial" w:cs="Arial" w:eastAsia="Arial" w:hAnsi="Arial"/>
+          <w:b/>
+          <w:i w:val="off"/>
+          <w:iCs w:val="off"/>
+          <w:caps w:val="off"/>
+          <w:smallCaps w:val="off"/>
+          <w:color w:val="000000"/>
+          <w:sz w:val="30"/>
+          <w:szCs w:val="30"/>
+          <w:u w:val="none"/>
+          <w:lang w:val="fr-FR"/>
+        </w:rPr>
+      </w:pPr>
+    </w:p>
+    <w:p>
+      <w:pPr>
+        <w:pStyle w:val="P16"/>
+        <w:tabs>
+          <w:tab w:val="right" w:leader="none" w:pos="9024"/>
+        </w:tabs>
+        <w:spacing w:before="360" w:after="120" w:line="240" w:lineRule="auto"/>
+        <w:ind w:left="0" w:right="0" w:firstLine="0"/>
+        <w:jc w:val="left"/>
+        <w:rPr>
+          <w:rStyle w:val="IndexLink"/>
+          <w:rFonts w:ascii="Arial" w:cs="Arial" w:eastAsia="Arial" w:hAnsi="Arial"/>
+          <w:b/>
+          <w:i w:val="off"/>
+          <w:iCs w:val="off"/>
+          <w:caps w:val="off"/>
+          <w:smallCaps w:val="off"/>
+          <w:color w:val="000000"/>
+          <w:sz w:val="36"/>
+          <w:szCs w:val="36"/>
+          <w:u w:val="none"/>
+          <w:lang w:val="fr-FR"/>
+        </w:rPr>
+      </w:pPr>
+      <w:r>
+        <w:rPr>
+          <w:rStyle w:val="IndexLink"/>
+          <w:rFonts w:ascii="Arial" w:cs="Arial" w:eastAsia="Arial" w:hAnsi="Arial"/>
+          <w:b/>
+          <w:i w:val="off"/>
+          <w:iCs w:val="off"/>
+          <w:caps w:val="off"/>
+          <w:smallCaps w:val="off"/>
+          <w:color w:val="000000"/>
+          <w:sz w:val="36"/>
+          <w:szCs w:val="36"/>
+          <w:u w:val="none"/>
+          <w:lang w:val="fr-FR"/>
+        </w:rPr>
+        <w:t xml:space="preserve">2-  Ajout des Rich Snippets : </w:t>
       </w:r>
     </w:p>
     <w:p>
@@ -3396,16 +3677,34 @@
           <w:rStyle w:val="IndexLink"/>
           <w:rFonts w:ascii="Arial" w:cs="Arial" w:eastAsia="Arial" w:hAnsi="Arial"/>
           <w:b/>
-          <w:i/>
-          <w:caps w:val="off"/>
-          <w:smallCaps w:val="off"/>
-          <w:color w:val="000000"/>
-          <w:sz w:val="22"/>
-          <w:szCs w:val="22"/>
-          <w:u w:val="none"/>
-          <w:lang w:val="fr-FR"/>
-        </w:rPr>
-      </w:pPr>
+          <w:i w:val="off"/>
+          <w:iCs w:val="off"/>
+          <w:caps w:val="off"/>
+          <w:smallCaps w:val="off"/>
+          <w:color w:val="000000"/>
+          <w:sz w:val="30"/>
+          <w:szCs w:val="30"/>
+          <w:u w:val="none"/>
+          <w:lang w:val="fr-FR"/>
+        </w:rPr>
+      </w:pPr>
+      <w:r>
+        <w:rPr>
+          <w:rStyle w:val="IndexLink"/>
+          <w:rFonts w:ascii="Arial" w:cs="Arial" w:eastAsia="Arial" w:hAnsi="Arial"/>
+          <w:b/>
+          <w:i w:val="off"/>
+          <w:iCs w:val="off"/>
+          <w:caps w:val="off"/>
+          <w:smallCaps w:val="off"/>
+          <w:color w:val="000000"/>
+          <w:sz w:val="30"/>
+          <w:szCs w:val="30"/>
+          <w:u w:val="none"/>
+          <w:lang w:val="fr-FR"/>
+        </w:rPr>
+        <w:t>Ajout des rich snippets concernant Nina Carducci et permettant ainsi d’ajouter des informations supplémentaires dans les résultats de recherches, ainsi les utilisateurs ont par exemple accès aux informations concernant la disponibilité de la photographe ainsi que ses jours d’ouverture.</w:t>
+      </w:r>
     </w:p>
     <w:p>
       <w:pPr>

</xml_diff>

<commit_message>
tentative resolution erreur contraste wave
</commit_message>
<xml_diff>
--- a/Rapport pour rendu Final/Rapport optimisation.docx
+++ b/Rapport pour rendu Final/Rapport optimisation.docx
@@ -1832,13 +1832,13 @@
           <w:rFonts w:ascii="Arial" w:cs="Arial" w:eastAsia="Arial" w:hAnsi="Arial"/>
           <w:b/>
           <w:i w:val="off"/>
-          <w:caps w:val="off"/>
-          <w:smallCaps w:val="off"/>
-          <w:color w:val="000000"/>
-          <w:sz w:val="22"/>
-          <w:szCs w:val="22"/>
-          <w:u w:val="none"/>
-          <w:lang w:val="fr-FR"/>
+          <w:iCs w:val="off"/>
+          <w:caps w:val="off"/>
+          <w:smallCaps w:val="off"/>
+          <w:color w:val="000000"/>
+          <w:sz w:val="36"/>
+          <w:szCs w:val="36"/>
+          <w:u w:val="single"/>
         </w:rPr>
       </w:pPr>
       <w:r>
@@ -1859,7 +1859,7 @@
           <wp:inline distT="0" distB="0" distL="0" distR="0">
             <wp:extent cx="5731510" cy="2486660"/>
             <wp:effectExtent l="0" t="0" r="0" b="0"/>
-            <wp:docPr id="31" name="Picture 1"/>
+            <wp:docPr id="35" name="Picture 1"/>
             <wp:cNvGraphicFramePr>
               <a:graphicFrameLocks xmlns:a="http://schemas.openxmlformats.org/drawingml/2006/main" noChangeAspect="1"/>
             </wp:cNvGraphicFramePr>
@@ -1909,6 +1909,71 @@
           <w:rFonts w:ascii="Arial" w:cs="Arial" w:eastAsia="Arial" w:hAnsi="Arial"/>
           <w:b/>
           <w:i w:val="off"/>
+          <w:iCs w:val="off"/>
+          <w:caps w:val="off"/>
+          <w:smallCaps w:val="off"/>
+          <w:color w:val="000000"/>
+          <w:sz w:val="36"/>
+          <w:szCs w:val="36"/>
+          <w:u w:val="single"/>
+        </w:rPr>
+      </w:pPr>
+    </w:p>
+    <w:p>
+      <w:pPr>
+        <w:pStyle w:val="P16"/>
+        <w:tabs>
+          <w:tab w:val="right" w:leader="none" w:pos="9024"/>
+        </w:tabs>
+        <w:spacing w:before="400" w:after="120" w:line="276" w:lineRule="auto"/>
+        <w:ind w:left="0" w:right="0" w:firstLine="0"/>
+        <w:jc w:val="left"/>
+        <w:rPr>
+          <w:rStyle w:val="IndexLink"/>
+          <w:rFonts w:ascii="Arial" w:cs="Arial" w:eastAsia="Arial" w:hAnsi="Arial"/>
+          <w:b/>
+          <w:i w:val="off"/>
+          <w:iCs w:val="off"/>
+          <w:caps w:val="off"/>
+          <w:smallCaps w:val="off"/>
+          <w:color w:val="000000"/>
+          <w:sz w:val="36"/>
+          <w:szCs w:val="36"/>
+          <w:u w:val="single"/>
+          <w:lang w:val="fr-FR"/>
+        </w:rPr>
+      </w:pPr>
+      <w:r>
+        <w:rPr>
+          <w:rStyle w:val="IndexLink"/>
+          <w:rFonts w:ascii="Arial" w:cs="Arial" w:eastAsia="Arial" w:hAnsi="Arial"/>
+          <w:b/>
+          <w:i w:val="off"/>
+          <w:iCs w:val="off"/>
+          <w:caps w:val="off"/>
+          <w:smallCaps w:val="off"/>
+          <w:color w:val="000000"/>
+          <w:sz w:val="36"/>
+          <w:szCs w:val="36"/>
+          <w:u w:val="single"/>
+        </w:rPr>
+        <w:t>Score Lighthouse après optimisation :</w:t>
+      </w:r>
+    </w:p>
+    <w:p>
+      <w:pPr>
+        <w:pStyle w:val="P16"/>
+        <w:tabs>
+          <w:tab w:val="right" w:leader="none" w:pos="9024"/>
+        </w:tabs>
+        <w:spacing w:before="400" w:after="120" w:line="276" w:lineRule="auto"/>
+        <w:ind w:left="0" w:right="0" w:firstLine="0"/>
+        <w:jc w:val="left"/>
+        <w:rPr>
+          <w:rStyle w:val="IndexLink"/>
+          <w:rFonts w:ascii="Arial" w:cs="Arial" w:eastAsia="Arial" w:hAnsi="Arial"/>
+          <w:b/>
+          <w:i/>
           <w:caps w:val="off"/>
           <w:smallCaps w:val="off"/>
           <w:color w:val="000000"/>
@@ -1918,6 +1983,207 @@
           <w:lang w:val="fr-FR"/>
         </w:rPr>
       </w:pPr>
+      <w:r>
+        <w:rPr>
+          <w:rStyle w:val="IndexLink"/>
+          <w:rFonts w:ascii="Arial" w:cs="Arial" w:eastAsia="Arial" w:hAnsi="Arial"/>
+          <w:b/>
+          <w:i w:val="off"/>
+          <w:caps w:val="off"/>
+          <w:smallCaps w:val="off"/>
+          <w:color w:val="000000"/>
+          <w:sz w:val="30"/>
+          <w:szCs w:val="30"/>
+          <w:u w:val="none"/>
+        </w:rPr>
+        <w:t>A</w:t>
+      </w:r>
+      <w:r>
+        <w:rPr>
+          <w:rStyle w:val="IndexLink"/>
+          <w:rFonts w:ascii="Arial" w:cs="Arial" w:eastAsia="Arial" w:hAnsi="Arial"/>
+          <w:b/>
+          <w:i w:val="off"/>
+          <w:caps w:val="off"/>
+          <w:smallCaps w:val="off"/>
+          <w:color w:val="000000"/>
+          <w:sz w:val="30"/>
+          <w:szCs w:val="30"/>
+          <w:u w:val="none"/>
+          <w:lang w:val="fr-FR"/>
+        </w:rPr>
+        <w:t>près</w:t>
+      </w:r>
+      <w:r>
+        <w:rPr>
+          <w:rStyle w:val="IndexLink"/>
+          <w:rFonts w:ascii="Arial" w:cs="Arial" w:eastAsia="Arial" w:hAnsi="Arial"/>
+          <w:b/>
+          <w:i w:val="off"/>
+          <w:caps w:val="off"/>
+          <w:smallCaps w:val="off"/>
+          <w:color w:val="000000"/>
+          <w:sz w:val="30"/>
+          <w:szCs w:val="30"/>
+          <w:u w:val="none"/>
+        </w:rPr>
+        <w:t xml:space="preserve"> l’optimisation le score en performances </w:t>
+      </w:r>
+      <w:r>
+        <w:rPr>
+          <w:rStyle w:val="IndexLink"/>
+          <w:rFonts w:ascii="Arial" w:cs="Arial" w:eastAsia="Arial" w:hAnsi="Arial"/>
+          <w:b/>
+          <w:i w:val="off"/>
+          <w:caps w:val="off"/>
+          <w:smallCaps w:val="off"/>
+          <w:color w:val="000000"/>
+          <w:sz w:val="30"/>
+          <w:szCs w:val="30"/>
+          <w:u w:val="none"/>
+          <w:lang w:val="fr-FR"/>
+        </w:rPr>
+        <w:t>est</w:t>
+      </w:r>
+      <w:r>
+        <w:rPr>
+          <w:rStyle w:val="IndexLink"/>
+          <w:rFonts w:ascii="Arial" w:cs="Arial" w:eastAsia="Arial" w:hAnsi="Arial"/>
+          <w:b/>
+          <w:i w:val="off"/>
+          <w:caps w:val="off"/>
+          <w:smallCaps w:val="off"/>
+          <w:color w:val="000000"/>
+          <w:sz w:val="30"/>
+          <w:szCs w:val="30"/>
+          <w:u w:val="none"/>
+        </w:rPr>
+        <w:t xml:space="preserve"> de </w:t>
+      </w:r>
+      <w:r>
+        <w:rPr>
+          <w:rStyle w:val="IndexLink"/>
+          <w:rFonts w:ascii="Arial" w:cs="Arial" w:eastAsia="Arial" w:hAnsi="Arial"/>
+          <w:b/>
+          <w:i w:val="off"/>
+          <w:caps w:val="off"/>
+          <w:smallCaps w:val="off"/>
+          <w:color w:val="000000"/>
+          <w:sz w:val="30"/>
+          <w:szCs w:val="30"/>
+          <w:u w:val="none"/>
+          <w:lang w:val="fr-FR"/>
+        </w:rPr>
+        <w:t>100</w:t>
+      </w:r>
+      <w:r>
+        <w:rPr>
+          <w:rStyle w:val="IndexLink"/>
+          <w:rFonts w:ascii="Arial" w:cs="Arial" w:eastAsia="Arial" w:hAnsi="Arial"/>
+          <w:b/>
+          <w:i w:val="off"/>
+          <w:caps w:val="off"/>
+          <w:smallCaps w:val="off"/>
+          <w:color w:val="000000"/>
+          <w:sz w:val="30"/>
+          <w:szCs w:val="30"/>
+          <w:u w:val="none"/>
+        </w:rPr>
+        <w:t xml:space="preserve">, </w:t>
+      </w:r>
+      <w:r>
+        <w:rPr>
+          <w:rStyle w:val="IndexLink"/>
+          <w:rFonts w:ascii="Arial" w:cs="Arial" w:eastAsia="Arial" w:hAnsi="Arial"/>
+          <w:b/>
+          <w:i w:val="off"/>
+          <w:caps w:val="off"/>
+          <w:smallCaps w:val="off"/>
+          <w:color w:val="000000"/>
+          <w:sz w:val="30"/>
+          <w:szCs w:val="30"/>
+          <w:u w:val="none"/>
+          <w:lang w:val="fr-FR"/>
+        </w:rPr>
+        <w:t>10</w:t>
+      </w:r>
+      <w:r>
+        <w:rPr>
+          <w:rStyle w:val="IndexLink"/>
+          <w:rFonts w:ascii="Arial" w:cs="Arial" w:eastAsia="Arial" w:hAnsi="Arial"/>
+          <w:b/>
+          <w:i w:val="off"/>
+          <w:caps w:val="off"/>
+          <w:smallCaps w:val="off"/>
+          <w:color w:val="000000"/>
+          <w:sz w:val="30"/>
+          <w:szCs w:val="30"/>
+          <w:u w:val="none"/>
+        </w:rPr>
+        <w:t xml:space="preserve">0 en accessibilité, </w:t>
+      </w:r>
+      <w:r>
+        <w:rPr>
+          <w:rStyle w:val="IndexLink"/>
+          <w:rFonts w:ascii="Arial" w:cs="Arial" w:eastAsia="Arial" w:hAnsi="Arial"/>
+          <w:b/>
+          <w:i w:val="off"/>
+          <w:caps w:val="off"/>
+          <w:smallCaps w:val="off"/>
+          <w:color w:val="000000"/>
+          <w:sz w:val="30"/>
+          <w:szCs w:val="30"/>
+          <w:u w:val="none"/>
+          <w:lang w:val="fr-FR"/>
+        </w:rPr>
+        <w:t>96</w:t>
+      </w:r>
+      <w:r>
+        <w:rPr>
+          <w:rStyle w:val="IndexLink"/>
+          <w:rFonts w:ascii="Arial" w:cs="Arial" w:eastAsia="Arial" w:hAnsi="Arial"/>
+          <w:b/>
+          <w:i w:val="off"/>
+          <w:caps w:val="off"/>
+          <w:smallCaps w:val="off"/>
+          <w:color w:val="000000"/>
+          <w:sz w:val="30"/>
+          <w:szCs w:val="30"/>
+          <w:u w:val="none"/>
+        </w:rPr>
+        <w:t xml:space="preserve"> en bonnes pratiques, </w:t>
+      </w:r>
+      <w:r>
+        <w:rPr>
+          <w:rStyle w:val="IndexLink"/>
+          <w:rFonts w:ascii="Arial" w:cs="Arial" w:eastAsia="Arial" w:hAnsi="Arial"/>
+          <w:b/>
+          <w:i w:val="off"/>
+          <w:caps w:val="off"/>
+          <w:smallCaps w:val="off"/>
+          <w:color w:val="000000"/>
+          <w:sz w:val="30"/>
+          <w:szCs w:val="30"/>
+          <w:u w:val="none"/>
+          <w:lang w:val="fr-FR"/>
+        </w:rPr>
+        <w:t>100</w:t>
+      </w:r>
+      <w:r>
+        <w:rPr>
+          <w:rStyle w:val="IndexLink"/>
+          <w:rFonts w:ascii="Arial" w:cs="Arial" w:eastAsia="Arial" w:hAnsi="Arial"/>
+          <w:b/>
+          <w:i w:val="off"/>
+          <w:caps w:val="off"/>
+          <w:smallCaps w:val="off"/>
+          <w:color w:val="000000"/>
+          <w:sz w:val="30"/>
+          <w:szCs w:val="30"/>
+          <w:u w:val="none"/>
+        </w:rPr>
+        <w:t xml:space="preserve"> en SEO.</w:t>
+      </w:r>
     </w:p>
     <w:p>
       <w:pPr>
@@ -1942,16 +2208,7 @@
           <w:lang w:val="fr-FR"/>
         </w:rPr>
       </w:pPr>
-    </w:p>
-    <w:p>
-      <w:pPr>
-        <w:pStyle w:val="P16"/>
-        <w:tabs>
-          <w:tab w:val="right" w:leader="none" w:pos="9024"/>
-        </w:tabs>
-        <w:spacing w:before="400" w:after="120" w:line="276" w:lineRule="auto"/>
-        <w:ind w:left="0" w:right="0" w:firstLine="0"/>
-        <w:jc w:val="left"/>
+      <w:r>
         <w:rPr>
           <w:rStyle w:val="IndexLink"/>
           <w:rFonts w:ascii="Arial" w:cs="Arial" w:eastAsia="Arial" w:hAnsi="Arial"/>
@@ -1965,141 +2222,45 @@
           <w:u w:val="none"/>
           <w:lang w:val="fr-FR"/>
         </w:rPr>
-      </w:pPr>
-      <w:r>
-        <w:rPr>
-          <w:rStyle w:val="IndexLink"/>
-          <w:rFonts w:ascii="Arial" w:cs="Arial" w:eastAsia="Arial" w:hAnsi="Arial"/>
-          <w:b/>
-          <w:i/>
-          <w:caps w:val="off"/>
-          <w:smallCaps w:val="off"/>
-          <w:color w:val="000000"/>
-          <w:sz w:val="22"/>
-          <w:szCs w:val="22"/>
-          <w:u w:val="none"/>
-        </w:rPr>
-        <w:t>Score Lighthouse après optimisation :</w:t>
-      </w:r>
-    </w:p>
-    <w:p>
-      <w:pPr>
-        <w:pStyle w:val="P16"/>
-        <w:tabs>
-          <w:tab w:val="right" w:leader="none" w:pos="9024"/>
-        </w:tabs>
-        <w:spacing w:before="400" w:after="120" w:line="276" w:lineRule="auto"/>
-        <w:ind w:left="0" w:right="0" w:firstLine="0"/>
-        <w:jc w:val="left"/>
-        <w:rPr>
-          <w:rStyle w:val="IndexLink"/>
-          <w:rFonts w:ascii="Arial" w:cs="Arial" w:eastAsia="Arial" w:hAnsi="Arial"/>
-          <w:b/>
-          <w:i/>
-          <w:caps w:val="off"/>
-          <w:smallCaps w:val="off"/>
-          <w:color w:val="000000"/>
-          <w:sz w:val="22"/>
-          <w:szCs w:val="22"/>
-          <w:u w:val="none"/>
-          <w:lang w:val="fr-FR"/>
-        </w:rPr>
-      </w:pPr>
-    </w:p>
-    <w:p>
-      <w:pPr>
-        <w:pStyle w:val="P16"/>
-        <w:tabs>
-          <w:tab w:val="right" w:leader="none" w:pos="9024"/>
-        </w:tabs>
-        <w:spacing w:before="400" w:after="120" w:line="276" w:lineRule="auto"/>
-        <w:ind w:left="0" w:right="0" w:firstLine="0"/>
-        <w:jc w:val="left"/>
-        <w:rPr>
-          <w:rStyle w:val="IndexLink"/>
-          <w:rFonts w:ascii="Arial" w:cs="Arial" w:eastAsia="Arial" w:hAnsi="Arial"/>
-          <w:b/>
-          <w:i/>
-          <w:caps w:val="off"/>
-          <w:smallCaps w:val="off"/>
-          <w:color w:val="000000"/>
-          <w:sz w:val="22"/>
-          <w:szCs w:val="22"/>
-          <w:u w:val="none"/>
-          <w:lang w:val="fr-FR"/>
-        </w:rPr>
-      </w:pPr>
-      <w:r>
-        <w:rPr>
-          <w:rStyle w:val="IndexLink"/>
-          <w:rFonts w:ascii="Arial" w:cs="Arial" w:eastAsia="Arial" w:hAnsi="Arial"/>
-          <w:b/>
-          <w:i/>
-          <w:caps w:val="off"/>
-          <w:smallCaps w:val="off"/>
-          <w:color w:val="000000"/>
-          <w:sz w:val="22"/>
-          <w:szCs w:val="22"/>
-          <w:u w:val="none"/>
-          <w:lang w:val="fr-FR"/>
-        </w:rPr>
-        <w:t>[</w:t>
-      </w:r>
-      <w:r>
-        <w:rPr>
-          <w:rStyle w:val="IndexLink"/>
-          <w:rFonts w:ascii="Arial" w:cs="Arial" w:eastAsia="Arial" w:hAnsi="Arial"/>
-          <w:b/>
-          <w:i/>
-          <w:caps w:val="off"/>
-          <w:smallCaps w:val="off"/>
-          <w:color w:val="000000"/>
-          <w:sz w:val="22"/>
-          <w:szCs w:val="22"/>
-          <w:u w:val="none"/>
-        </w:rPr>
-        <w:t>Insérer ici une capture des scores Lighthouse après optimisation</w:t>
-      </w:r>
-      <w:r>
-        <w:rPr>
-          <w:rStyle w:val="IndexLink"/>
-          <w:rFonts w:ascii="Arial" w:cs="Arial" w:eastAsia="Arial" w:hAnsi="Arial"/>
-          <w:b/>
-          <w:i/>
-          <w:caps w:val="off"/>
-          <w:smallCaps w:val="off"/>
-          <w:color w:val="000000"/>
-          <w:sz w:val="22"/>
-          <w:szCs w:val="22"/>
-          <w:u w:val="none"/>
-          <w:lang w:val="fr-FR"/>
-        </w:rPr>
-        <w:t>]</w:t>
-      </w:r>
-    </w:p>
-    <w:p>
-      <w:pPr>
-        <w:pStyle w:val="P16"/>
-        <w:tabs>
-          <w:tab w:val="right" w:leader="none" w:pos="9024"/>
-        </w:tabs>
-        <w:spacing w:before="400" w:after="120" w:line="276" w:lineRule="auto"/>
-        <w:ind w:left="0" w:right="0" w:firstLine="0"/>
-        <w:jc w:val="left"/>
-        <w:rPr>
-          <w:rStyle w:val="IndexLink"/>
-          <w:rFonts w:ascii="Arial" w:cs="Arial" w:eastAsia="Arial" w:hAnsi="Arial"/>
-          <w:b/>
-          <w:i/>
-          <w:caps w:val="off"/>
-          <w:smallCaps w:val="off"/>
-          <w:color w:val="000000"/>
-          <w:sz w:val="22"/>
-          <w:szCs w:val="22"/>
-          <w:u w:val="none"/>
-          <w:lang w:val="fr-FR"/>
-        </w:rPr>
-      </w:pPr>
+        <w:drawing xmlns:mc="http://schemas.openxmlformats.org/markup-compatibility/2006">
+          <wp:inline>
+            <wp:extent cx="5731510" cy="2546985"/>
+            <wp:effectExtent l="0" t="0" r="0" b="0"/>
+            <wp:docPr id="36" name="Picture 36"/>
+            <wp:cNvGraphicFramePr>
+              <a:graphicFrameLocks xmlns:a="http://schemas.openxmlformats.org/drawingml/2006/main" noChangeAspect="1"/>
+            </wp:cNvGraphicFramePr>
+            <a:graphic xmlns:a="http://schemas.openxmlformats.org/drawingml/2006/main">
+              <a:graphicData uri="http://schemas.openxmlformats.org/drawingml/2006/picture">
+                <pic:pic xmlns:pic="http://schemas.openxmlformats.org/drawingml/2006/picture">
+                  <pic:nvPicPr>
+                    <pic:cNvPr id="3" name=""/>
+                    <pic:cNvPicPr>
+                      <a:picLocks noGrp="0" noSelect="0" noChangeAspect="1" noMove="0"/>
+                    </pic:cNvPicPr>
+                  </pic:nvPicPr>
+                  <pic:blipFill>
+                    <a:blip r:embed="rId19"/>
+                    <a:srcRect/>
+                    <a:stretch>
+                      <a:fillRect/>
+                    </a:stretch>
+                  </pic:blipFill>
+                  <pic:spPr>
+                    <a:xfrm>
+                      <a:off x="0" y="0"/>
+                      <a:ext cx="5731510" cy="2546985"/>
+                    </a:xfrm>
+                    <a:prstGeom prst="rect">
+                      <a:avLst/>
+                    </a:prstGeom>
+                  </pic:spPr>
+                </pic:pic>
+              </a:graphicData>
+            </a:graphic>
+          </wp:inline>
+        </w:drawing>
+      </w:r>
     </w:p>
     <w:p>
       <w:pPr>
@@ -2896,14 +3057,12 @@
           <w:rStyle w:val="IndexLink"/>
           <w:rFonts w:ascii="Arial" w:cs="Arial" w:eastAsia="Arial" w:hAnsi="Arial"/>
           <w:b/>
-          <w:bCs/>
-          <w:i w:val="off"/>
-          <w:iCs w:val="off"/>
-          <w:caps w:val="off"/>
-          <w:smallCaps w:val="off"/>
-          <w:color w:val="000000"/>
-          <w:sz w:val="16"/>
-          <w:szCs w:val="16"/>
+          <w:i/>
+          <w:caps w:val="off"/>
+          <w:smallCaps w:val="off"/>
+          <w:color w:val="000000"/>
+          <w:sz w:val="40"/>
+          <w:szCs w:val="40"/>
           <w:u w:val="none"/>
           <w:lang w:val="fr-FR"/>
         </w:rPr>
@@ -2926,127 +3085,6 @@
         </w:rPr>
         <w:t>Ajout d’un titre au fichier HTML et aussi d’une méta description permettant un léger paragraphe décrivant l’activité de Nina Carducci.</w:t>
       </w:r>
-    </w:p>
-    <w:p>
-      <w:pPr>
-        <w:pStyle w:val="P16"/>
-        <w:tabs>
-          <w:tab w:val="right" w:leader="none" w:pos="9024"/>
-        </w:tabs>
-        <w:spacing w:before="360" w:after="120" w:line="240" w:lineRule="auto"/>
-        <w:ind w:left="0" w:right="0" w:firstLine="0"/>
-        <w:jc w:val="left"/>
-        <w:rPr>
-          <w:rStyle w:val="IndexLink"/>
-          <w:rFonts w:ascii="Arial" w:cs="Arial" w:eastAsia="Arial" w:hAnsi="Arial"/>
-          <w:b/>
-          <w:i w:val="off"/>
-          <w:iCs w:val="off"/>
-          <w:caps w:val="off"/>
-          <w:smallCaps w:val="off"/>
-          <w:color w:val="000000"/>
-          <w:sz w:val="36"/>
-          <w:szCs w:val="36"/>
-          <w:u w:val="single"/>
-          <w:lang w:val="fr-FR"/>
-        </w:rPr>
-      </w:pPr>
-    </w:p>
-    <w:p>
-      <w:pPr>
-        <w:pStyle w:val="P16"/>
-        <w:tabs>
-          <w:tab w:val="right" w:leader="none" w:pos="9024"/>
-        </w:tabs>
-        <w:spacing w:before="360" w:after="120" w:line="240" w:lineRule="auto"/>
-        <w:ind w:left="0" w:right="0" w:firstLine="0"/>
-        <w:jc w:val="left"/>
-        <w:rPr>
-          <w:rStyle w:val="IndexLink"/>
-          <w:rFonts w:ascii="Arial" w:cs="Arial" w:eastAsia="Arial" w:hAnsi="Arial"/>
-          <w:b/>
-          <w:i/>
-          <w:caps w:val="off"/>
-          <w:smallCaps w:val="off"/>
-          <w:color w:val="000000"/>
-          <w:sz w:val="22"/>
-          <w:szCs w:val="22"/>
-          <w:u w:val="none"/>
-          <w:lang w:val="fr-FR"/>
-        </w:rPr>
-      </w:pPr>
-    </w:p>
-    <w:p>
-      <w:pPr>
-        <w:pStyle w:val="P16"/>
-        <w:tabs>
-          <w:tab w:val="right" w:leader="none" w:pos="9024"/>
-        </w:tabs>
-        <w:spacing w:before="400" w:after="120" w:line="240" w:lineRule="auto"/>
-        <w:ind w:left="0" w:right="0" w:firstLine="0"/>
-        <w:jc w:val="left"/>
-        <w:rPr>
-          <w:rStyle w:val="IndexLink"/>
-          <w:rFonts w:ascii="Arial" w:cs="Arial" w:eastAsia="Arial" w:hAnsi="Arial"/>
-          <w:b/>
-          <w:i/>
-          <w:caps w:val="off"/>
-          <w:smallCaps w:val="off"/>
-          <w:color w:val="000000"/>
-          <w:sz w:val="40"/>
-          <w:szCs w:val="40"/>
-          <w:u w:val="none"/>
-          <w:lang w:val="fr-FR"/>
-        </w:rPr>
-      </w:pPr>
-    </w:p>
-    <w:p>
-      <w:pPr>
-        <w:pStyle w:val="P16"/>
-        <w:tabs>
-          <w:tab w:val="right" w:leader="none" w:pos="9024"/>
-        </w:tabs>
-        <w:spacing w:before="400" w:after="120" w:line="240" w:lineRule="auto"/>
-        <w:ind w:left="0" w:right="0" w:firstLine="0"/>
-        <w:jc w:val="left"/>
-        <w:rPr>
-          <w:rStyle w:val="IndexLink"/>
-          <w:rFonts w:ascii="Arial" w:cs="Arial" w:eastAsia="Arial" w:hAnsi="Arial"/>
-          <w:b/>
-          <w:i/>
-          <w:caps w:val="off"/>
-          <w:smallCaps w:val="off"/>
-          <w:color w:val="000000"/>
-          <w:sz w:val="40"/>
-          <w:szCs w:val="40"/>
-          <w:u w:val="none"/>
-          <w:lang w:val="fr-FR"/>
-        </w:rPr>
-      </w:pPr>
-    </w:p>
-    <w:p>
-      <w:pPr>
-        <w:pStyle w:val="P16"/>
-        <w:tabs>
-          <w:tab w:val="right" w:leader="none" w:pos="9024"/>
-        </w:tabs>
-        <w:spacing w:before="400" w:after="120" w:line="240" w:lineRule="auto"/>
-        <w:ind w:left="0" w:right="0" w:firstLine="0"/>
-        <w:jc w:val="left"/>
-        <w:rPr>
-          <w:rStyle w:val="IndexLink"/>
-          <w:rFonts w:ascii="Arial" w:cs="Arial" w:eastAsia="Arial" w:hAnsi="Arial"/>
-          <w:b/>
-          <w:i/>
-          <w:caps w:val="off"/>
-          <w:smallCaps w:val="off"/>
-          <w:color w:val="000000"/>
-          <w:sz w:val="40"/>
-          <w:szCs w:val="40"/>
-          <w:u w:val="none"/>
-          <w:lang w:val="fr-FR"/>
-        </w:rPr>
-      </w:pPr>
     </w:p>
     <w:p>
       <w:pPr>
@@ -3228,7 +3266,7 @@
           <wp:inline distT="0" distB="0" distL="0" distR="0">
             <wp:extent cx="5731510" cy="2557145"/>
             <wp:effectExtent l="0" t="0" r="0" b="0"/>
-            <wp:docPr id="32" name="Picture 2"/>
+            <wp:docPr id="37" name="Picture 2"/>
             <wp:cNvGraphicFramePr>
               <a:graphicFrameLocks xmlns:a="http://schemas.openxmlformats.org/drawingml/2006/main" noChangeAspect="1"/>
             </wp:cNvGraphicFramePr>
@@ -3242,7 +3280,7 @@
                     </pic:cNvPicPr>
                   </pic:nvPicPr>
                   <pic:blipFill>
-                    <a:blip r:embed="rId19"/>
+                    <a:blip r:embed="rId20"/>
                     <a:srcRect/>
                     <a:stretch>
                       <a:fillRect/>
@@ -3445,6 +3483,51 @@
     <w:p>
       <w:pPr>
         <w:pStyle w:val="P16"/>
+        <w:numPr>
+          <w:ilvl w:val="0"/>
+          <w:numId w:val="2"/>
+        </w:numPr>
+        <w:tabs>
+          <w:tab w:val="right" w:leader="none" w:pos="9024"/>
+        </w:tabs>
+        <w:spacing w:before="400" w:after="120" w:line="240" w:lineRule="auto"/>
+        <w:jc w:val="left"/>
+        <w:rPr>
+          <w:rStyle w:val="IndexLink"/>
+          <w:rFonts w:ascii="Arial" w:cs="Arial" w:eastAsia="Arial" w:hAnsi="Arial"/>
+          <w:b/>
+          <w:i w:val="off"/>
+          <w:iCs w:val="off"/>
+          <w:caps w:val="off"/>
+          <w:smallCaps w:val="off"/>
+          <w:color w:val="000000"/>
+          <w:sz w:val="30"/>
+          <w:szCs w:val="30"/>
+          <w:u w:val="none"/>
+          <w:lang w:val="fr-FR"/>
+        </w:rPr>
+      </w:pPr>
+      <w:r>
+        <w:rPr>
+          <w:rStyle w:val="IndexLink"/>
+          <w:rFonts w:ascii="Arial" w:cs="Arial" w:eastAsia="Arial" w:hAnsi="Arial"/>
+          <w:b/>
+          <w:i w:val="off"/>
+          <w:iCs w:val="off"/>
+          <w:caps w:val="off"/>
+          <w:smallCaps w:val="off"/>
+          <w:color w:val="000000"/>
+          <w:sz w:val="30"/>
+          <w:szCs w:val="30"/>
+          <w:u w:val="none"/>
+          <w:lang w:val="fr-FR"/>
+        </w:rPr>
+        <w:t>Le contraste des boutons permettant le filtrage des œuvres de la photographe a été modifiée permettant ainsi aux utilisateurs mal voyant une facilité dans la lecture du contenu du site web.</w:t>
+      </w:r>
+    </w:p>
+    <w:p>
+      <w:pPr>
+        <w:pStyle w:val="P16"/>
         <w:tabs>
           <w:tab w:val="right" w:leader="none" w:pos="9024"/>
         </w:tabs>
@@ -3964,8 +4047,8 @@
       </w:pPr>
     </w:p>
     <w:sectPr>
-      <w:headerReference w:type="default" r:id="rId20"/>
-      <w:footerReference w:type="default" r:id="rId21"/>
+      <w:headerReference w:type="default" r:id="rId21"/>
+      <w:footerReference w:type="default" r:id="rId22"/>
       <w:footnotePr>
         <w:numStart w:val="0"/>
       </w:footnotePr>

</xml_diff>

<commit_message>
couleur bouton filtres d'origine mais + de contraste
</commit_message>
<xml_diff>
--- a/Rapport pour rendu Final/Rapport optimisation.docx
+++ b/Rapport pour rendu Final/Rapport optimisation.docx
@@ -57,8 +57,8 @@
           <w:lang w:val="fr-FR"/>
         </w:rPr>
         <w:sectPr>
-          <w:headerReference w:type="default" r:id="rId23"/>
-          <w:footerReference w:type="default" r:id="rId24"/>
+          <w:headerReference w:type="default" r:id="rId33"/>
+          <w:footerReference w:type="default" r:id="rId34"/>
           <w:footnotePr>
             <w:numStart w:val="0"/>
           </w:footnotePr>
@@ -1225,8 +1225,8 @@
           <w:lang w:val="fr-FR"/>
         </w:rPr>
         <w:sectPr>
-          <w:headerReference w:type="default" r:id="rId25"/>
-          <w:footerReference w:type="default" r:id="rId26"/>
+          <w:headerReference w:type="default" r:id="rId35"/>
+          <w:footerReference w:type="default" r:id="rId36"/>
           <w:footnotePr>
             <w:numStart w:val="0"/>
           </w:footnotePr>
@@ -1958,7 +1958,7 @@
           <wp:inline distT="0" distB="0" distL="0" distR="0">
             <wp:extent cx="5731510" cy="2486660"/>
             <wp:effectExtent l="0" t="0" r="0" b="0"/>
-            <wp:docPr id="44" name="Picture 1"/>
+            <wp:docPr id="48" name="Picture 1"/>
             <wp:cNvGraphicFramePr>
               <a:graphicFrameLocks xmlns:a="http://schemas.openxmlformats.org/drawingml/2006/main" noChangeAspect="1"/>
             </wp:cNvGraphicFramePr>
@@ -1966,13 +1966,13 @@
               <a:graphicData uri="http://schemas.openxmlformats.org/drawingml/2006/picture">
                 <pic:pic xmlns:pic="http://schemas.openxmlformats.org/drawingml/2006/picture">
                   <pic:nvPicPr>
-                    <pic:cNvPr id="35" name="Picture 1"/>
+                    <pic:cNvPr id="44" name="Picture 1"/>
                     <pic:cNvPicPr>
                       <a:picLocks noGrp="0" noSelect="0" noChangeAspect="1" noMove="0"/>
                     </pic:cNvPicPr>
                   </pic:nvPicPr>
                   <pic:blipFill>
-                    <a:blip r:embed="rId27"/>
+                    <a:blip r:embed="rId37"/>
                     <a:srcRect/>
                     <a:stretch>
                       <a:fillRect/>
@@ -2325,7 +2325,7 @@
           <wp:inline distT="0" distB="0" distL="0" distR="0">
             <wp:extent cx="5731510" cy="2546985"/>
             <wp:effectExtent l="0" t="0" r="0" b="0"/>
-            <wp:docPr id="45" name="Picture 36"/>
+            <wp:docPr id="49" name="Picture 36"/>
             <wp:cNvGraphicFramePr>
               <a:graphicFrameLocks xmlns:a="http://schemas.openxmlformats.org/drawingml/2006/main" noChangeAspect="1"/>
             </wp:cNvGraphicFramePr>
@@ -2333,13 +2333,13 @@
               <a:graphicData uri="http://schemas.openxmlformats.org/drawingml/2006/picture">
                 <pic:pic xmlns:pic="http://schemas.openxmlformats.org/drawingml/2006/picture">
                   <pic:nvPicPr>
-                    <pic:cNvPr id="36" name="Picture 36"/>
+                    <pic:cNvPr id="45" name="Picture 36"/>
                     <pic:cNvPicPr>
                       <a:picLocks noGrp="0" noSelect="0" noChangeAspect="1" noMove="0"/>
                     </pic:cNvPicPr>
                   </pic:nvPicPr>
                   <pic:blipFill>
-                    <a:blip r:embed="rId28"/>
+                    <a:blip r:embed="rId38"/>
                     <a:srcRect/>
                     <a:stretch>
                       <a:fillRect/>
@@ -2983,121 +2983,48 @@
           <w:caps w:val="off"/>
           <w:smallCaps w:val="off"/>
           <w:color w:val="000000"/>
-          <w:sz w:val="30"/>
-          <w:szCs w:val="30"/>
-          <w:u w:val="none"/>
-          <w:lang w:val="fr-FR"/>
-        </w:rPr>
-      </w:pPr>
-      <w:r>
-        <w:rPr>
-          <w:rStyle w:val="IndexLink"/>
-          <w:rFonts w:ascii="Arial" w:cs="Arial" w:eastAsia="Arial" w:hAnsi="Arial"/>
-          <w:b/>
-          <w:bCs/>
-          <w:i w:val="off"/>
-          <w:iCs w:val="off"/>
-          <w:caps w:val="off"/>
-          <w:smallCaps w:val="off"/>
-          <w:color w:val="000000"/>
-          <w:sz w:val="30"/>
-          <w:szCs w:val="30"/>
-          <w:u w:val="none"/>
-          <w:lang w:val="fr-FR"/>
-        </w:rPr>
-        <w:t>Utilisation de Defer et Async pour les Scripts Js, permettant ainsi exécution de ceux-ci uniquement quand le html est totalement charg</w:t>
-      </w:r>
-      <w:r>
-        <w:rPr>
-          <w:rStyle w:val="IndexLink"/>
-          <w:rFonts w:ascii="Arial" w:cs="Arial" w:eastAsia="Arial" w:hAnsi="Arial"/>
-          <w:b/>
-          <w:bCs/>
-          <w:i w:val="off"/>
-          <w:iCs w:val="off"/>
-          <w:caps w:val="off"/>
-          <w:smallCaps w:val="off"/>
-          <w:color w:val="000000"/>
-          <w:sz w:val="30"/>
-          <w:szCs w:val="30"/>
-          <w:u w:val="none"/>
-          <w:lang w:val="fr-FR"/>
-        </w:rPr>
-        <w:t>és.</w:t>
-      </w:r>
-    </w:p>
-    <w:p>
-      <w:pPr>
-        <w:pStyle w:val="P16"/>
-        <w:numPr>
-          <w:ilvl w:val="0"/>
-          <w:numId w:val="3"/>
-        </w:numPr>
-        <w:tabs>
-          <w:tab w:val="right" w:leader="none" w:pos="9024"/>
-        </w:tabs>
-        <w:spacing w:before="360" w:after="120" w:line="240" w:lineRule="auto"/>
-        <w:jc w:val="left"/>
-        <w:rPr>
-          <w:rStyle w:val="IndexLink"/>
-          <w:rFonts w:ascii="Arial" w:cs="Arial" w:eastAsia="Arial" w:hAnsi="Arial"/>
-          <w:b/>
-          <w:bCs/>
-          <w:i w:val="off"/>
-          <w:iCs w:val="off"/>
-          <w:caps w:val="off"/>
-          <w:smallCaps w:val="off"/>
-          <w:color w:val="000000"/>
-          <w:sz w:val="22"/>
-          <w:szCs w:val="22"/>
-          <w:u w:val="none"/>
-          <w:lang w:val="fr-FR"/>
-        </w:rPr>
-      </w:pPr>
-      <w:r>
-        <w:rPr>
-          <w:rStyle w:val="IndexLink"/>
-          <w:rFonts w:ascii="Arial" w:cs="Arial" w:eastAsia="Arial" w:hAnsi="Arial"/>
-          <w:b/>
-          <w:bCs/>
-          <w:i w:val="off"/>
-          <w:iCs w:val="off"/>
-          <w:caps w:val="off"/>
-          <w:smallCaps w:val="off"/>
-          <w:color w:val="000000"/>
-          <w:sz w:val="30"/>
-          <w:szCs w:val="30"/>
-          <w:u w:val="none"/>
-          <w:lang w:val="fr-FR"/>
-        </w:rPr>
-        <w:t>Utilisation de preload pour google Font pour précharger les polices et éviter tout ralentissements potentiel.</w:t>
-      </w:r>
-    </w:p>
-    <w:p>
-      <w:pPr>
-        <w:pStyle w:val="P16"/>
-        <w:tabs>
-          <w:tab w:val="right" w:leader="none" w:pos="9024"/>
-        </w:tabs>
-        <w:spacing w:before="360" w:after="120" w:line="240" w:lineRule="auto"/>
-        <w:ind w:left="0" w:right="0" w:firstLine="0"/>
-        <w:jc w:val="left"/>
-        <w:rPr>
-          <w:rStyle w:val="IndexLink"/>
-          <w:rFonts w:ascii="Arial" w:cs="Arial" w:eastAsia="Arial" w:hAnsi="Arial"/>
-          <w:b/>
-          <w:bCs/>
-          <w:i w:val="off"/>
-          <w:iCs w:val="off"/>
-          <w:caps w:val="off"/>
-          <w:smallCaps w:val="off"/>
-          <w:color w:val="000000"/>
           <w:sz w:val="36"/>
           <w:szCs w:val="36"/>
           <w:u w:val="single"/>
           <w:lang w:val="fr-FR"/>
         </w:rPr>
       </w:pPr>
+      <w:r>
+        <w:rPr>
+          <w:rStyle w:val="IndexLink"/>
+          <w:rFonts w:ascii="Arial" w:cs="Arial" w:eastAsia="Arial" w:hAnsi="Arial"/>
+          <w:b/>
+          <w:bCs/>
+          <w:i w:val="off"/>
+          <w:iCs w:val="off"/>
+          <w:caps w:val="off"/>
+          <w:smallCaps w:val="off"/>
+          <w:color w:val="000000"/>
+          <w:sz w:val="30"/>
+          <w:szCs w:val="30"/>
+          <w:u w:val="none"/>
+          <w:lang w:val="fr-FR"/>
+        </w:rPr>
+        <w:t>Utilisation de Defer et Async pour les Scripts Js, permettant ainsi exécution de ceux-ci uniquement quand le html est totalement charg</w:t>
+      </w:r>
+      <w:r>
+        <w:rPr>
+          <w:rStyle w:val="IndexLink"/>
+          <w:rFonts w:ascii="Arial" w:cs="Arial" w:eastAsia="Arial" w:hAnsi="Arial"/>
+          <w:b/>
+          <w:bCs/>
+          <w:i w:val="off"/>
+          <w:iCs w:val="off"/>
+          <w:caps w:val="off"/>
+          <w:smallCaps w:val="off"/>
+          <w:color w:val="000000"/>
+          <w:sz w:val="30"/>
+          <w:szCs w:val="30"/>
+          <w:u w:val="none"/>
+          <w:lang w:val="fr-FR"/>
+        </w:rPr>
+        <w:t>és.</w:t>
+      </w:r>
     </w:p>
     <w:p>
       <w:pPr>
@@ -3365,7 +3292,7 @@
           <wp:inline distT="0" distB="0" distL="0" distR="0">
             <wp:extent cx="5731510" cy="2557145"/>
             <wp:effectExtent l="0" t="0" r="0" b="0"/>
-            <wp:docPr id="46" name="Picture 2"/>
+            <wp:docPr id="50" name="Picture 2"/>
             <wp:cNvGraphicFramePr>
               <a:graphicFrameLocks xmlns:a="http://schemas.openxmlformats.org/drawingml/2006/main" noChangeAspect="1"/>
             </wp:cNvGraphicFramePr>
@@ -3373,13 +3300,13 @@
               <a:graphicData uri="http://schemas.openxmlformats.org/drawingml/2006/picture">
                 <pic:pic xmlns:pic="http://schemas.openxmlformats.org/drawingml/2006/picture">
                   <pic:nvPicPr>
-                    <pic:cNvPr id="37" name="Picture 2"/>
+                    <pic:cNvPr id="46" name="Picture 2"/>
                     <pic:cNvPicPr>
                       <a:picLocks noGrp="0" noSelect="0" noChangeAspect="1" noMove="0"/>
                     </pic:cNvPicPr>
                   </pic:nvPicPr>
                   <pic:blipFill>
-                    <a:blip r:embed="rId29"/>
+                    <a:blip r:embed="rId39"/>
                     <a:srcRect/>
                     <a:stretch>
                       <a:fillRect/>
@@ -3664,10 +3591,10 @@
           <w:lang w:val="fr-FR"/>
         </w:rPr>
         <w:drawing xmlns:mc="http://schemas.openxmlformats.org/markup-compatibility/2006">
-          <wp:inline>
+          <wp:inline distT="0" distB="0" distL="0" distR="0">
             <wp:extent cx="5731510" cy="2527300"/>
             <wp:effectExtent l="0" t="0" r="0" b="0"/>
-            <wp:docPr id="47" name="Picture 47"/>
+            <wp:docPr id="51" name="Picture 47"/>
             <wp:cNvGraphicFramePr>
               <a:graphicFrameLocks xmlns:a="http://schemas.openxmlformats.org/drawingml/2006/main" noChangeAspect="1"/>
             </wp:cNvGraphicFramePr>
@@ -3675,13 +3602,13 @@
               <a:graphicData uri="http://schemas.openxmlformats.org/drawingml/2006/picture">
                 <pic:pic xmlns:pic="http://schemas.openxmlformats.org/drawingml/2006/picture">
                   <pic:nvPicPr>
-                    <pic:cNvPr id="2" name=""/>
+                    <pic:cNvPr id="47" name="Picture 47"/>
                     <pic:cNvPicPr>
                       <a:picLocks noGrp="0" noSelect="0" noChangeAspect="1" noMove="0"/>
                     </pic:cNvPicPr>
                   </pic:nvPicPr>
                   <pic:blipFill>
-                    <a:blip r:embed="rId30"/>
+                    <a:blip r:embed="rId40"/>
                     <a:srcRect/>
                     <a:stretch>
                       <a:fillRect/>
@@ -4249,8 +4176,8 @@
       </w:pPr>
     </w:p>
     <w:sectPr>
-      <w:headerReference w:type="default" r:id="rId31"/>
-      <w:footerReference w:type="default" r:id="rId32"/>
+      <w:headerReference w:type="default" r:id="rId41"/>
+      <w:footerReference w:type="default" r:id="rId42"/>
       <w:footnotePr>
         <w:numStart w:val="0"/>
       </w:footnotePr>

</xml_diff>

<commit_message>
utilisations des balises sémantiques
</commit_message>
<xml_diff>
--- a/Rapport pour rendu Final/Rapport optimisation.docx
+++ b/Rapport pour rendu Final/Rapport optimisation.docx
@@ -1958,7 +1958,7 @@
           <wp:inline distT="0" distB="0" distL="0" distR="0">
             <wp:extent cx="5731510" cy="2486660"/>
             <wp:effectExtent l="0" t="0" r="0" b="0"/>
-            <wp:docPr id="48" name="Picture 1"/>
+            <wp:docPr id="52" name="Picture 1"/>
             <wp:cNvGraphicFramePr>
               <a:graphicFrameLocks xmlns:a="http://schemas.openxmlformats.org/drawingml/2006/main" noChangeAspect="1"/>
             </wp:cNvGraphicFramePr>
@@ -2307,59 +2307,6 @@
           <w:lang w:val="fr-FR"/>
         </w:rPr>
       </w:pPr>
-      <w:r>
-        <w:rPr>
-          <w:rStyle w:val="IndexLink"/>
-          <w:rFonts w:ascii="Arial" w:cs="Arial" w:eastAsia="Arial" w:hAnsi="Arial"/>
-          <w:b/>
-          <w:i/>
-          <w:caps w:val="off"/>
-          <w:smallCaps w:val="off"/>
-          <w:color w:val="000000"/>
-          <w:sz w:val="22"/>
-          <w:szCs w:val="22"/>
-          <w:u w:val="none"/>
-          <w:lang w:val="fr-FR"/>
-        </w:rPr>
-        <w:drawing xmlns:mc="http://schemas.openxmlformats.org/markup-compatibility/2006">
-          <wp:inline distT="0" distB="0" distL="0" distR="0">
-            <wp:extent cx="5731510" cy="2546985"/>
-            <wp:effectExtent l="0" t="0" r="0" b="0"/>
-            <wp:docPr id="49" name="Picture 36"/>
-            <wp:cNvGraphicFramePr>
-              <a:graphicFrameLocks xmlns:a="http://schemas.openxmlformats.org/drawingml/2006/main" noChangeAspect="1"/>
-            </wp:cNvGraphicFramePr>
-            <a:graphic xmlns:a="http://schemas.openxmlformats.org/drawingml/2006/main">
-              <a:graphicData uri="http://schemas.openxmlformats.org/drawingml/2006/picture">
-                <pic:pic xmlns:pic="http://schemas.openxmlformats.org/drawingml/2006/picture">
-                  <pic:nvPicPr>
-                    <pic:cNvPr id="45" name="Picture 36"/>
-                    <pic:cNvPicPr>
-                      <a:picLocks noGrp="0" noSelect="0" noChangeAspect="1" noMove="0"/>
-                    </pic:cNvPicPr>
-                  </pic:nvPicPr>
-                  <pic:blipFill>
-                    <a:blip r:embed="rId38"/>
-                    <a:srcRect/>
-                    <a:stretch>
-                      <a:fillRect/>
-                    </a:stretch>
-                  </pic:blipFill>
-                  <pic:spPr>
-                    <a:xfrm>
-                      <a:off x="0" y="0"/>
-                      <a:ext cx="5731510" cy="2546985"/>
-                    </a:xfrm>
-                    <a:prstGeom prst="rect">
-                      <a:avLst/>
-                    </a:prstGeom>
-                  </pic:spPr>
-                </pic:pic>
-              </a:graphicData>
-            </a:graphic>
-          </wp:inline>
-        </w:drawing>
-      </w:r>
     </w:p>
     <w:p>
       <w:pPr>
@@ -3292,7 +3239,7 @@
           <wp:inline distT="0" distB="0" distL="0" distR="0">
             <wp:extent cx="5731510" cy="2557145"/>
             <wp:effectExtent l="0" t="0" r="0" b="0"/>
-            <wp:docPr id="50" name="Picture 2"/>
+            <wp:docPr id="53" name="Picture 2"/>
             <wp:cNvGraphicFramePr>
               <a:graphicFrameLocks xmlns:a="http://schemas.openxmlformats.org/drawingml/2006/main" noChangeAspect="1"/>
             </wp:cNvGraphicFramePr>
@@ -3306,7 +3253,7 @@
                     </pic:cNvPicPr>
                   </pic:nvPicPr>
                   <pic:blipFill>
-                    <a:blip r:embed="rId39"/>
+                    <a:blip r:embed="rId38"/>
                     <a:srcRect/>
                     <a:stretch>
                       <a:fillRect/>
@@ -3594,7 +3541,7 @@
           <wp:inline distT="0" distB="0" distL="0" distR="0">
             <wp:extent cx="5731510" cy="2527300"/>
             <wp:effectExtent l="0" t="0" r="0" b="0"/>
-            <wp:docPr id="51" name="Picture 47"/>
+            <wp:docPr id="54" name="Picture 47"/>
             <wp:cNvGraphicFramePr>
               <a:graphicFrameLocks xmlns:a="http://schemas.openxmlformats.org/drawingml/2006/main" noChangeAspect="1"/>
             </wp:cNvGraphicFramePr>
@@ -3608,7 +3555,7 @@
                     </pic:cNvPicPr>
                   </pic:nvPicPr>
                   <pic:blipFill>
-                    <a:blip r:embed="rId40"/>
+                    <a:blip r:embed="rId39"/>
                     <a:srcRect/>
                     <a:stretch>
                       <a:fillRect/>
@@ -4102,16 +4049,7 @@
           <w:lang w:val="fr-FR"/>
         </w:rPr>
       </w:pPr>
-    </w:p>
-    <w:p>
-      <w:pPr>
-        <w:pStyle w:val="P16"/>
-        <w:tabs>
-          <w:tab w:val="right" w:leader="none" w:pos="9024"/>
-        </w:tabs>
-        <w:spacing w:before="400" w:after="120" w:line="276" w:lineRule="auto"/>
-        <w:ind w:left="0" w:right="0" w:firstLine="0"/>
-        <w:jc w:val="left"/>
+      <w:r>
         <w:rPr>
           <w:rStyle w:val="IndexLink"/>
           <w:rFonts w:ascii="Arial" w:cs="Arial" w:eastAsia="Arial" w:hAnsi="Arial"/>
@@ -4125,7 +4063,45 @@
           <w:u w:val="none"/>
           <w:lang w:val="fr-FR"/>
         </w:rPr>
-      </w:pPr>
+        <w:drawing xmlns:mc="http://schemas.openxmlformats.org/markup-compatibility/2006">
+          <wp:inline>
+            <wp:extent cx="5731510" cy="8113395"/>
+            <wp:effectExtent l="0" t="0" r="0" b="0"/>
+            <wp:docPr id="55" name="Picture 55"/>
+            <wp:cNvGraphicFramePr>
+              <a:graphicFrameLocks xmlns:a="http://schemas.openxmlformats.org/drawingml/2006/main" noChangeAspect="1"/>
+            </wp:cNvGraphicFramePr>
+            <a:graphic xmlns:a="http://schemas.openxmlformats.org/drawingml/2006/main">
+              <a:graphicData uri="http://schemas.openxmlformats.org/drawingml/2006/picture">
+                <pic:pic xmlns:pic="http://schemas.openxmlformats.org/drawingml/2006/picture">
+                  <pic:nvPicPr>
+                    <pic:cNvPr id="2" name=""/>
+                    <pic:cNvPicPr>
+                      <a:picLocks noGrp="0" noSelect="0" noChangeAspect="1" noMove="0"/>
+                    </pic:cNvPicPr>
+                  </pic:nvPicPr>
+                  <pic:blipFill>
+                    <a:blip r:embed="rId40"/>
+                    <a:srcRect/>
+                    <a:stretch>
+                      <a:fillRect/>
+                    </a:stretch>
+                  </pic:blipFill>
+                  <pic:spPr>
+                    <a:xfrm>
+                      <a:off x="0" y="0"/>
+                      <a:ext cx="5731510" cy="8113395"/>
+                    </a:xfrm>
+                    <a:prstGeom prst="rect">
+                      <a:avLst/>
+                    </a:prstGeom>
+                  </pic:spPr>
+                </pic:pic>
+              </a:graphicData>
+            </a:graphic>
+          </wp:inline>
+        </w:drawing>
+      </w:r>
     </w:p>
     <w:p>
       <w:pPr>
@@ -4150,16 +4126,7 @@
           <w:lang w:val="fr-FR"/>
         </w:rPr>
       </w:pPr>
-    </w:p>
-    <w:p>
-      <w:pPr>
-        <w:pStyle w:val="P16"/>
-        <w:tabs>
-          <w:tab w:val="right" w:leader="none" w:pos="9024"/>
-        </w:tabs>
-        <w:spacing w:before="400" w:after="120" w:line="276" w:lineRule="auto"/>
-        <w:ind w:left="0" w:right="0" w:firstLine="0"/>
-        <w:jc w:val="left"/>
+      <w:r>
         <w:rPr>
           <w:rStyle w:val="IndexLink"/>
           <w:rFonts w:ascii="Arial" w:cs="Arial" w:eastAsia="Arial" w:hAnsi="Arial"/>
@@ -4173,11 +4140,203 @@
           <w:u w:val="none"/>
           <w:lang w:val="fr-FR"/>
         </w:rPr>
-      </w:pPr>
+        <w:drawing xmlns:mc="http://schemas.openxmlformats.org/markup-compatibility/2006">
+          <wp:inline>
+            <wp:extent cx="5731510" cy="8113395"/>
+            <wp:effectExtent l="0" t="0" r="0" b="0"/>
+            <wp:docPr id="56" name="Picture 56"/>
+            <wp:cNvGraphicFramePr>
+              <a:graphicFrameLocks xmlns:a="http://schemas.openxmlformats.org/drawingml/2006/main" noChangeAspect="1"/>
+            </wp:cNvGraphicFramePr>
+            <a:graphic xmlns:a="http://schemas.openxmlformats.org/drawingml/2006/main">
+              <a:graphicData uri="http://schemas.openxmlformats.org/drawingml/2006/picture">
+                <pic:pic xmlns:pic="http://schemas.openxmlformats.org/drawingml/2006/picture">
+                  <pic:nvPicPr>
+                    <pic:cNvPr id="3" name=""/>
+                    <pic:cNvPicPr>
+                      <a:picLocks noGrp="0" noSelect="0" noChangeAspect="1" noMove="0"/>
+                    </pic:cNvPicPr>
+                  </pic:nvPicPr>
+                  <pic:blipFill>
+                    <a:blip r:embed="rId41"/>
+                    <a:srcRect/>
+                    <a:stretch>
+                      <a:fillRect/>
+                    </a:stretch>
+                  </pic:blipFill>
+                  <pic:spPr>
+                    <a:xfrm>
+                      <a:off x="0" y="0"/>
+                      <a:ext cx="5731510" cy="8113395"/>
+                    </a:xfrm>
+                    <a:prstGeom prst="rect">
+                      <a:avLst/>
+                    </a:prstGeom>
+                  </pic:spPr>
+                </pic:pic>
+              </a:graphicData>
+            </a:graphic>
+          </wp:inline>
+        </w:drawing>
+      </w:r>
+    </w:p>
+    <w:p>
+      <w:pPr>
+        <w:pStyle w:val="P16"/>
+        <w:tabs>
+          <w:tab w:val="right" w:leader="none" w:pos="9024"/>
+        </w:tabs>
+        <w:spacing w:before="400" w:after="120" w:line="276" w:lineRule="auto"/>
+        <w:ind w:left="0" w:right="0" w:firstLine="0"/>
+        <w:jc w:val="left"/>
+        <w:rPr>
+          <w:rStyle w:val="IndexLink"/>
+          <w:rFonts w:ascii="Arial" w:cs="Arial" w:eastAsia="Arial" w:hAnsi="Arial"/>
+          <w:b/>
+          <w:i/>
+          <w:caps w:val="off"/>
+          <w:smallCaps w:val="off"/>
+          <w:color w:val="000000"/>
+          <w:sz w:val="22"/>
+          <w:szCs w:val="22"/>
+          <w:u w:val="none"/>
+          <w:lang w:val="fr-FR"/>
+        </w:rPr>
+      </w:pPr>
+    </w:p>
+    <w:p>
+      <w:pPr>
+        <w:pStyle w:val="P16"/>
+        <w:tabs>
+          <w:tab w:val="right" w:leader="none" w:pos="9024"/>
+        </w:tabs>
+        <w:spacing w:before="400" w:after="120" w:line="276" w:lineRule="auto"/>
+        <w:ind w:left="0" w:right="0" w:firstLine="0"/>
+        <w:jc w:val="left"/>
+        <w:rPr>
+          <w:rStyle w:val="IndexLink"/>
+          <w:rFonts w:ascii="Arial" w:cs="Arial" w:eastAsia="Arial" w:hAnsi="Arial"/>
+          <w:b/>
+          <w:i/>
+          <w:caps w:val="off"/>
+          <w:smallCaps w:val="off"/>
+          <w:color w:val="000000"/>
+          <w:sz w:val="22"/>
+          <w:szCs w:val="22"/>
+          <w:u w:val="none"/>
+          <w:lang w:val="fr-FR"/>
+        </w:rPr>
+      </w:pPr>
+      <w:r>
+        <w:rPr>
+          <w:rStyle w:val="IndexLink"/>
+          <w:rFonts w:ascii="Arial" w:cs="Arial" w:eastAsia="Arial" w:hAnsi="Arial"/>
+          <w:b/>
+          <w:i/>
+          <w:caps w:val="off"/>
+          <w:smallCaps w:val="off"/>
+          <w:color w:val="000000"/>
+          <w:sz w:val="22"/>
+          <w:szCs w:val="22"/>
+          <w:u w:val="none"/>
+          <w:lang w:val="fr-FR"/>
+        </w:rPr>
+        <w:drawing xmlns:mc="http://schemas.openxmlformats.org/markup-compatibility/2006">
+          <wp:inline>
+            <wp:extent cx="5731510" cy="8113395"/>
+            <wp:effectExtent l="0" t="0" r="0" b="0"/>
+            <wp:docPr id="57" name="Picture 57"/>
+            <wp:cNvGraphicFramePr>
+              <a:graphicFrameLocks xmlns:a="http://schemas.openxmlformats.org/drawingml/2006/main" noChangeAspect="1"/>
+            </wp:cNvGraphicFramePr>
+            <a:graphic xmlns:a="http://schemas.openxmlformats.org/drawingml/2006/main">
+              <a:graphicData uri="http://schemas.openxmlformats.org/drawingml/2006/picture">
+                <pic:pic xmlns:pic="http://schemas.openxmlformats.org/drawingml/2006/picture">
+                  <pic:nvPicPr>
+                    <pic:cNvPr id="5" name=""/>
+                    <pic:cNvPicPr>
+                      <a:picLocks noGrp="0" noSelect="0" noChangeAspect="1" noMove="0"/>
+                    </pic:cNvPicPr>
+                  </pic:nvPicPr>
+                  <pic:blipFill>
+                    <a:blip r:embed="rId42"/>
+                    <a:srcRect/>
+                    <a:stretch>
+                      <a:fillRect/>
+                    </a:stretch>
+                  </pic:blipFill>
+                  <pic:spPr>
+                    <a:xfrm>
+                      <a:off x="0" y="0"/>
+                      <a:ext cx="5731510" cy="8113395"/>
+                    </a:xfrm>
+                    <a:prstGeom prst="rect">
+                      <a:avLst/>
+                    </a:prstGeom>
+                  </pic:spPr>
+                </pic:pic>
+              </a:graphicData>
+            </a:graphic>
+          </wp:inline>
+        </w:drawing>
+      </w:r>
+      <w:r>
+        <w:rPr>
+          <w:rStyle w:val="IndexLink"/>
+          <w:rFonts w:ascii="Arial" w:cs="Arial" w:eastAsia="Arial" w:hAnsi="Arial"/>
+          <w:b/>
+          <w:i/>
+          <w:caps w:val="off"/>
+          <w:smallCaps w:val="off"/>
+          <w:color w:val="000000"/>
+          <w:sz w:val="22"/>
+          <w:szCs w:val="22"/>
+          <w:u w:val="none"/>
+          <w:lang w:val="fr-FR"/>
+        </w:rPr>
+        <w:drawing xmlns:mc="http://schemas.openxmlformats.org/markup-compatibility/2006">
+          <wp:inline>
+            <wp:extent cx="5731510" cy="8113395"/>
+            <wp:effectExtent l="0" t="0" r="0" b="0"/>
+            <wp:docPr id="58" name="Picture 58"/>
+            <wp:cNvGraphicFramePr>
+              <a:graphicFrameLocks xmlns:a="http://schemas.openxmlformats.org/drawingml/2006/main" noChangeAspect="1"/>
+            </wp:cNvGraphicFramePr>
+            <a:graphic xmlns:a="http://schemas.openxmlformats.org/drawingml/2006/main">
+              <a:graphicData uri="http://schemas.openxmlformats.org/drawingml/2006/picture">
+                <pic:pic xmlns:pic="http://schemas.openxmlformats.org/drawingml/2006/picture">
+                  <pic:nvPicPr>
+                    <pic:cNvPr id="4" name=""/>
+                    <pic:cNvPicPr>
+                      <a:picLocks noGrp="0" noSelect="0" noChangeAspect="1" noMove="0"/>
+                    </pic:cNvPicPr>
+                  </pic:nvPicPr>
+                  <pic:blipFill>
+                    <a:blip r:embed="rId43"/>
+                    <a:srcRect/>
+                    <a:stretch>
+                      <a:fillRect/>
+                    </a:stretch>
+                  </pic:blipFill>
+                  <pic:spPr>
+                    <a:xfrm>
+                      <a:off x="0" y="0"/>
+                      <a:ext cx="5731510" cy="8113395"/>
+                    </a:xfrm>
+                    <a:prstGeom prst="rect">
+                      <a:avLst/>
+                    </a:prstGeom>
+                  </pic:spPr>
+                </pic:pic>
+              </a:graphicData>
+            </a:graphic>
+          </wp:inline>
+        </w:drawing>
+      </w:r>
     </w:p>
     <w:sectPr>
-      <w:headerReference w:type="default" r:id="rId41"/>
-      <w:footerReference w:type="default" r:id="rId42"/>
+      <w:headerReference w:type="default" r:id="rId44"/>
+      <w:footerReference w:type="default" r:id="rId45"/>
       <w:footnotePr>
         <w:numStart w:val="0"/>
       </w:footnotePr>

</xml_diff>